<commit_message>
All use case combined together, refined for the first time.
</commit_message>
<xml_diff>
--- a/Use Case/CreateNewGame.docx
+++ b/Use Case/CreateNewGame.docx
@@ -1,6 +1,6 @@
 
 <file path=word/document.xml><?xml version="1.0" encoding="utf-8"?>
-<w:document xmlns:wpc="http://schemas.microsoft.com/office/word/2010/wordprocessingCanvas" xmlns:cx="http://schemas.microsoft.com/office/drawing/2014/chartex" xmlns:cx1="http://schemas.microsoft.com/office/drawing/2015/9/8/chartex" xmlns:cx2="http://schemas.microsoft.com/office/drawing/2015/10/21/chartex" xmlns:cx3="http://schemas.microsoft.com/office/drawing/2016/5/9/chartex" xmlns:cx4="http://schemas.microsoft.com/office/drawing/2016/5/10/chartex" xmlns:cx5="http://schemas.microsoft.com/office/drawing/2016/5/11/chartex" xmlns:cx6="http://schemas.microsoft.com/office/drawing/2016/5/12/chartex" xmlns:cx7="http://schemas.microsoft.com/office/drawing/2016/5/13/chartex" xmlns:cx8="http://schemas.microsoft.com/office/drawing/2016/5/14/chartex" xmlns:mc="http://schemas.openxmlformats.org/markup-compatibility/2006" xmlns:aink="http://schemas.microsoft.com/office/drawing/2016/ink" xmlns:am3d="http://schemas.microsoft.com/office/drawing/2017/model3d" xmlns:o="urn:schemas-microsoft-com:office:office" xmlns:r="http://schemas.openxmlformats.org/officeDocument/2006/relationships" xmlns:m="http://schemas.openxmlformats.org/officeDocument/2006/math" xmlns:v="urn:schemas-microsoft-com:vml" xmlns:wp14="http://schemas.microsoft.com/office/word/2010/wordprocessingDrawing" xmlns:wp="http://schemas.openxmlformats.org/drawingml/2006/wordprocessingDrawing" xmlns:w10="urn:schemas-microsoft-com:office:word" xmlns:w="http://schemas.openxmlformats.org/wordprocessingml/2006/main" xmlns:w14="http://schemas.microsoft.com/office/word/2010/wordml" xmlns:w15="http://schemas.microsoft.com/office/word/2012/wordml" xmlns:w16cid="http://schemas.microsoft.com/office/word/2016/wordml/cid" xmlns:w16se="http://schemas.microsoft.com/office/word/2015/wordml/symex" xmlns:wpg="http://schemas.microsoft.com/office/word/2010/wordprocessingGroup" xmlns:wpi="http://schemas.microsoft.com/office/word/2010/wordprocessingInk" xmlns:wne="http://schemas.microsoft.com/office/word/2006/wordml" xmlns:wps="http://schemas.microsoft.com/office/word/2010/wordprocessingShape" mc:Ignorable="w14 w15 w16se w16cid wp14">
+<w:document xmlns:wpc="http://schemas.microsoft.com/office/word/2010/wordprocessingCanvas" xmlns:mc="http://schemas.openxmlformats.org/markup-compatibility/2006" xmlns:o="urn:schemas-microsoft-com:office:office" xmlns:r="http://schemas.openxmlformats.org/officeDocument/2006/relationships" xmlns:m="http://schemas.openxmlformats.org/officeDocument/2006/math" xmlns:v="urn:schemas-microsoft-com:vml" xmlns:wp14="http://schemas.microsoft.com/office/word/2010/wordprocessingDrawing" xmlns:wp="http://schemas.openxmlformats.org/drawingml/2006/wordprocessingDrawing" xmlns:w10="urn:schemas-microsoft-com:office:word" xmlns:w="http://schemas.openxmlformats.org/wordprocessingml/2006/main" xmlns:w14="http://schemas.microsoft.com/office/word/2010/wordml" xmlns:wpg="http://schemas.microsoft.com/office/word/2010/wordprocessingGroup" xmlns:wpi="http://schemas.microsoft.com/office/word/2010/wordprocessingInk" xmlns:wne="http://schemas.microsoft.com/office/word/2006/wordml" xmlns:wps="http://schemas.microsoft.com/office/word/2010/wordprocessingShape" mc:Ignorable="w14 wp14">
   <w:body>
     <w:p>
       <w:pPr>
@@ -151,7 +151,7 @@
     </w:p>
     <w:p>
       <w:pPr>
-        <w:pStyle w:val="ListParagraph"/>
+        <w:pStyle w:val="a8"/>
         <w:numPr>
           <w:ilvl w:val="0"/>
           <w:numId w:val="1"/>
@@ -170,7 +170,7 @@
     </w:p>
     <w:p>
       <w:pPr>
-        <w:pStyle w:val="ListParagraph"/>
+        <w:pStyle w:val="a8"/>
         <w:numPr>
           <w:ilvl w:val="0"/>
           <w:numId w:val="1"/>
@@ -189,26 +189,7 @@
     </w:p>
     <w:p>
       <w:pPr>
-        <w:pStyle w:val="ListParagraph"/>
-        <w:numPr>
-          <w:ilvl w:val="1"/>
-          <w:numId w:val="1"/>
-        </w:numPr>
-        <w:spacing w:after="0"/>
-        <w:rPr>
-          <w:rFonts w:ascii="Times New Roman" w:hAnsi="Times New Roman" w:cs="Times New Roman"/>
-        </w:rPr>
-      </w:pPr>
-      <w:r>
-        <w:rPr>
-          <w:rFonts w:ascii="Times New Roman" w:hAnsi="Times New Roman" w:cs="Times New Roman"/>
-        </w:rPr>
-        <w:t>step 2 is repeated until all categories are chosen.</w:t>
-      </w:r>
-    </w:p>
-    <w:p>
-      <w:pPr>
-        <w:pStyle w:val="ListParagraph"/>
+        <w:pStyle w:val="a8"/>
         <w:numPr>
           <w:ilvl w:val="0"/>
           <w:numId w:val="1"/>
@@ -222,28 +203,18 @@
         <w:rPr>
           <w:rFonts w:ascii="Times New Roman" w:hAnsi="Times New Roman" w:cs="Times New Roman"/>
         </w:rPr>
-        <w:t>Player informs System that he is ready to begin game.</w:t>
+        <w:t>Player informs System t</w:t>
+      </w:r>
+      <w:r>
+        <w:rPr>
+          <w:rFonts w:ascii="Times New Roman" w:hAnsi="Times New Roman" w:cs="Times New Roman"/>
+        </w:rPr>
+        <w:t>he detail of game settings.</w:t>
       </w:r>
     </w:p>
     <w:p>
       <w:pPr>
-        <w:pStyle w:val="ListParagraph"/>
-        <w:spacing w:after="0"/>
-        <w:ind w:left="1447"/>
-        <w:rPr>
-          <w:rFonts w:ascii="Times New Roman" w:hAnsi="Times New Roman" w:cs="Times New Roman"/>
-        </w:rPr>
-      </w:pPr>
-      <w:r>
-        <w:rPr>
-          <w:rFonts w:ascii="Times New Roman" w:hAnsi="Times New Roman" w:cs="Times New Roman"/>
-        </w:rPr>
-        <w:t>System determines that enough players have joined.</w:t>
-      </w:r>
-    </w:p>
-    <w:p>
-      <w:pPr>
-        <w:pStyle w:val="ListParagraph"/>
+        <w:pStyle w:val="a8"/>
         <w:numPr>
           <w:ilvl w:val="0"/>
           <w:numId w:val="1"/>
@@ -257,31 +228,51 @@
         <w:rPr>
           <w:rFonts w:ascii="Times New Roman" w:hAnsi="Times New Roman" w:cs="Times New Roman"/>
         </w:rPr>
-        <w:t xml:space="preserve">When x number of players are ready, game begins. </w:t>
+        <w:t>System presents the player the created game lobby.</w:t>
       </w:r>
     </w:p>
     <w:p>
       <w:pPr>
+        <w:pStyle w:val="a8"/>
+        <w:numPr>
+          <w:ilvl w:val="0"/>
+          <w:numId w:val="1"/>
+        </w:numPr>
         <w:spacing w:after="0"/>
         <w:rPr>
           <w:rFonts w:ascii="Times New Roman" w:hAnsi="Times New Roman" w:cs="Times New Roman"/>
         </w:rPr>
       </w:pPr>
+      <w:r>
+        <w:rPr>
+          <w:rFonts w:ascii="Times New Roman" w:hAnsi="Times New Roman" w:cs="Times New Roman"/>
+        </w:rPr>
+        <w:t>System detects if the game is ready to be started.</w:t>
+      </w:r>
+      <w:r>
+        <w:rPr>
+          <w:rFonts w:ascii="Times New Roman" w:hAnsi="Times New Roman" w:cs="Times New Roman"/>
+        </w:rPr>
+        <w:t xml:space="preserve"> </w:t>
+      </w:r>
     </w:p>
     <w:p>
       <w:pPr>
+        <w:pStyle w:val="a8"/>
+        <w:numPr>
+          <w:ilvl w:val="0"/>
+          <w:numId w:val="1"/>
+        </w:numPr>
         <w:spacing w:after="0"/>
         <w:rPr>
           <w:rFonts w:ascii="Times New Roman" w:hAnsi="Times New Roman" w:cs="Times New Roman"/>
-          <w:b/>
-        </w:rPr>
-      </w:pPr>
-      <w:r>
-        <w:rPr>
-          <w:rFonts w:ascii="Times New Roman" w:hAnsi="Times New Roman" w:cs="Times New Roman"/>
-          <w:b/>
-        </w:rPr>
-        <w:t xml:space="preserve">Extension: </w:t>
+        </w:rPr>
+      </w:pPr>
+      <w:r>
+        <w:rPr>
+          <w:rFonts w:ascii="Times New Roman" w:hAnsi="Times New Roman" w:cs="Times New Roman"/>
+        </w:rPr>
+        <w:t>Player informs the system to start the game.</w:t>
       </w:r>
     </w:p>
     <w:p>
@@ -291,25 +282,21 @@
           <w:rFonts w:ascii="Times New Roman" w:hAnsi="Times New Roman" w:cs="Times New Roman"/>
         </w:rPr>
       </w:pPr>
-      <w:r>
-        <w:rPr>
-          <w:rFonts w:ascii="Times New Roman" w:hAnsi="Times New Roman" w:cs="Times New Roman"/>
-        </w:rPr>
-        <w:t xml:space="preserve">     2a:  Time is limited for player to choose types. if player does not finish, system will automatically choose one mode. </w:t>
-      </w:r>
     </w:p>
     <w:p>
       <w:pPr>
         <w:spacing w:after="0"/>
         <w:rPr>
           <w:rFonts w:ascii="Times New Roman" w:hAnsi="Times New Roman" w:cs="Times New Roman"/>
-        </w:rPr>
-      </w:pPr>
-      <w:r>
-        <w:rPr>
-          <w:rFonts w:ascii="Times New Roman" w:hAnsi="Times New Roman" w:cs="Times New Roman"/>
-        </w:rPr>
-        <w:t xml:space="preserve">     3a:  When ready bottom is not pressed within limited time, system will set it ready. Use case continues at step 2</w:t>
+          <w:b/>
+        </w:rPr>
+      </w:pPr>
+      <w:r>
+        <w:rPr>
+          <w:rFonts w:ascii="Times New Roman" w:hAnsi="Times New Roman" w:cs="Times New Roman"/>
+          <w:b/>
+        </w:rPr>
+        <w:t xml:space="preserve">Extension: </w:t>
       </w:r>
     </w:p>
     <w:p>
@@ -323,24 +310,44 @@
         <w:rPr>
           <w:rFonts w:ascii="Times New Roman" w:hAnsi="Times New Roman" w:cs="Times New Roman"/>
         </w:rPr>
-        <w:t xml:space="preserve">     (2-3-</w:t>
-      </w:r>
-      <w:proofErr w:type="gramStart"/>
-      <w:r>
-        <w:rPr>
-          <w:rFonts w:ascii="Times New Roman" w:hAnsi="Times New Roman" w:cs="Times New Roman"/>
-        </w:rPr>
-        <w:t>4)a</w:t>
-      </w:r>
-      <w:proofErr w:type="gramEnd"/>
-      <w:r>
-        <w:rPr>
-          <w:rFonts w:ascii="Times New Roman" w:hAnsi="Times New Roman" w:cs="Times New Roman"/>
-        </w:rPr>
-        <w:t xml:space="preserve"> : Player informs Systems that he/she wishes to cancel game creation. Use case ends in failure.</w:t>
+        <w:t xml:space="preserve">     2a:  Time is limited for player to choose types. if player does not finish, system will automatically choose one mode. </w:t>
+      </w:r>
+    </w:p>
+    <w:p>
+      <w:pPr>
+        <w:spacing w:after="0"/>
+        <w:rPr>
+          <w:rFonts w:ascii="Times New Roman" w:hAnsi="Times New Roman" w:cs="Times New Roman"/>
+        </w:rPr>
+      </w:pPr>
+      <w:r>
+        <w:rPr>
+          <w:rFonts w:ascii="Times New Roman" w:hAnsi="Times New Roman" w:cs="Times New Roman"/>
+        </w:rPr>
+        <w:t xml:space="preserve">     3a:  When ready bottom is not pressed within limited time, system will set it ready. Use case continues at step 2</w:t>
+      </w:r>
+    </w:p>
+    <w:p>
+      <w:pPr>
+        <w:spacing w:after="0"/>
+        <w:rPr>
+          <w:rFonts w:ascii="Times New Roman" w:hAnsi="Times New Roman" w:cs="Times New Roman"/>
+        </w:rPr>
+      </w:pPr>
+      <w:r>
+        <w:rPr>
+          <w:rFonts w:ascii="Times New Roman" w:hAnsi="Times New Roman" w:cs="Times New Roman"/>
+        </w:rPr>
+        <w:t xml:space="preserve">     (2-6</w:t>
       </w:r>
       <w:bookmarkStart w:id="0" w:name="_GoBack"/>
       <w:bookmarkEnd w:id="0"/>
+      <w:r>
+        <w:rPr>
+          <w:rFonts w:ascii="Times New Roman" w:hAnsi="Times New Roman" w:cs="Times New Roman"/>
+        </w:rPr>
+        <w:t>)a : Player informs Systems that he/she wishes to cancel game creation. Use case ends in failure.</w:t>
+      </w:r>
     </w:p>
     <w:p>
       <w:pPr>
@@ -380,9 +387,59 @@
 </w:document>
 </file>
 
+<file path=word/endnotes.xml><?xml version="1.0" encoding="utf-8"?>
+<w:endnotes xmlns:wpc="http://schemas.microsoft.com/office/word/2010/wordprocessingCanvas" xmlns:mc="http://schemas.openxmlformats.org/markup-compatibility/2006" xmlns:o="urn:schemas-microsoft-com:office:office" xmlns:r="http://schemas.openxmlformats.org/officeDocument/2006/relationships" xmlns:m="http://schemas.openxmlformats.org/officeDocument/2006/math" xmlns:v="urn:schemas-microsoft-com:vml" xmlns:wp14="http://schemas.microsoft.com/office/word/2010/wordprocessingDrawing" xmlns:wp="http://schemas.openxmlformats.org/drawingml/2006/wordprocessingDrawing" xmlns:w10="urn:schemas-microsoft-com:office:word" xmlns:w="http://schemas.openxmlformats.org/wordprocessingml/2006/main" xmlns:w14="http://schemas.microsoft.com/office/word/2010/wordml" xmlns:wpg="http://schemas.microsoft.com/office/word/2010/wordprocessingGroup" xmlns:wpi="http://schemas.microsoft.com/office/word/2010/wordprocessingInk" xmlns:wne="http://schemas.microsoft.com/office/word/2006/wordml" xmlns:wps="http://schemas.microsoft.com/office/word/2010/wordprocessingShape" mc:Ignorable="w14 wp14">
+  <w:endnote w:type="separator" w:id="-1">
+    <w:p>
+      <w:pPr>
+        <w:spacing w:after="0" w:line="240" w:lineRule="auto"/>
+      </w:pPr>
+      <w:r>
+        <w:separator/>
+      </w:r>
+    </w:p>
+  </w:endnote>
+  <w:endnote w:type="continuationSeparator" w:id="0">
+    <w:p>
+      <w:pPr>
+        <w:spacing w:after="0" w:line="240" w:lineRule="auto"/>
+      </w:pPr>
+      <w:r>
+        <w:continuationSeparator/>
+      </w:r>
+    </w:p>
+  </w:endnote>
+</w:endnotes>
+</file>
+
+<file path=word/footnotes.xml><?xml version="1.0" encoding="utf-8"?>
+<w:footnotes xmlns:wpc="http://schemas.microsoft.com/office/word/2010/wordprocessingCanvas" xmlns:mc="http://schemas.openxmlformats.org/markup-compatibility/2006" xmlns:o="urn:schemas-microsoft-com:office:office" xmlns:r="http://schemas.openxmlformats.org/officeDocument/2006/relationships" xmlns:m="http://schemas.openxmlformats.org/officeDocument/2006/math" xmlns:v="urn:schemas-microsoft-com:vml" xmlns:wp14="http://schemas.microsoft.com/office/word/2010/wordprocessingDrawing" xmlns:wp="http://schemas.openxmlformats.org/drawingml/2006/wordprocessingDrawing" xmlns:w10="urn:schemas-microsoft-com:office:word" xmlns:w="http://schemas.openxmlformats.org/wordprocessingml/2006/main" xmlns:w14="http://schemas.microsoft.com/office/word/2010/wordml" xmlns:wpg="http://schemas.microsoft.com/office/word/2010/wordprocessingGroup" xmlns:wpi="http://schemas.microsoft.com/office/word/2010/wordprocessingInk" xmlns:wne="http://schemas.microsoft.com/office/word/2006/wordml" xmlns:wps="http://schemas.microsoft.com/office/word/2010/wordprocessingShape" mc:Ignorable="w14 wp14">
+  <w:footnote w:type="separator" w:id="-1">
+    <w:p>
+      <w:pPr>
+        <w:spacing w:after="0" w:line="240" w:lineRule="auto"/>
+      </w:pPr>
+      <w:r>
+        <w:separator/>
+      </w:r>
+    </w:p>
+  </w:footnote>
+  <w:footnote w:type="continuationSeparator" w:id="0">
+    <w:p>
+      <w:pPr>
+        <w:spacing w:after="0" w:line="240" w:lineRule="auto"/>
+      </w:pPr>
+      <w:r>
+        <w:continuationSeparator/>
+      </w:r>
+    </w:p>
+  </w:footnote>
+</w:footnotes>
+</file>
+
 <file path=word/numbering.xml><?xml version="1.0" encoding="utf-8"?>
-<w:numbering xmlns:wpc="http://schemas.microsoft.com/office/word/2010/wordprocessingCanvas" xmlns:cx="http://schemas.microsoft.com/office/drawing/2014/chartex" xmlns:cx1="http://schemas.microsoft.com/office/drawing/2015/9/8/chartex" xmlns:cx2="http://schemas.microsoft.com/office/drawing/2015/10/21/chartex" xmlns:cx3="http://schemas.microsoft.com/office/drawing/2016/5/9/chartex" xmlns:cx4="http://schemas.microsoft.com/office/drawing/2016/5/10/chartex" xmlns:cx5="http://schemas.microsoft.com/office/drawing/2016/5/11/chartex" xmlns:cx6="http://schemas.microsoft.com/office/drawing/2016/5/12/chartex" xmlns:cx7="http://schemas.microsoft.com/office/drawing/2016/5/13/chartex" xmlns:cx8="http://schemas.microsoft.com/office/drawing/2016/5/14/chartex" xmlns:mc="http://schemas.openxmlformats.org/markup-compatibility/2006" xmlns:aink="http://schemas.microsoft.com/office/drawing/2016/ink" xmlns:am3d="http://schemas.microsoft.com/office/drawing/2017/model3d" xmlns:o="urn:schemas-microsoft-com:office:office" xmlns:r="http://schemas.openxmlformats.org/officeDocument/2006/relationships" xmlns:m="http://schemas.openxmlformats.org/officeDocument/2006/math" xmlns:v="urn:schemas-microsoft-com:vml" xmlns:wp14="http://schemas.microsoft.com/office/word/2010/wordprocessingDrawing" xmlns:wp="http://schemas.openxmlformats.org/drawingml/2006/wordprocessingDrawing" xmlns:w10="urn:schemas-microsoft-com:office:word" xmlns:w="http://schemas.openxmlformats.org/wordprocessingml/2006/main" xmlns:w14="http://schemas.microsoft.com/office/word/2010/wordml" xmlns:w15="http://schemas.microsoft.com/office/word/2012/wordml" xmlns:w16cid="http://schemas.microsoft.com/office/word/2016/wordml/cid" xmlns:w16se="http://schemas.microsoft.com/office/word/2015/wordml/symex" xmlns:wpg="http://schemas.microsoft.com/office/word/2010/wordprocessingGroup" xmlns:wpi="http://schemas.microsoft.com/office/word/2010/wordprocessingInk" xmlns:wne="http://schemas.microsoft.com/office/word/2006/wordml" xmlns:wps="http://schemas.microsoft.com/office/word/2010/wordprocessingShape" mc:Ignorable="w14 w15 w16se w16cid wp14">
-  <w:abstractNum w:abstractNumId="0" w15:restartNumberingAfterBreak="0">
+<w:numbering xmlns:wpc="http://schemas.microsoft.com/office/word/2010/wordprocessingCanvas" xmlns:mc="http://schemas.openxmlformats.org/markup-compatibility/2006" xmlns:o="urn:schemas-microsoft-com:office:office" xmlns:r="http://schemas.openxmlformats.org/officeDocument/2006/relationships" xmlns:m="http://schemas.openxmlformats.org/officeDocument/2006/math" xmlns:v="urn:schemas-microsoft-com:vml" xmlns:wp14="http://schemas.microsoft.com/office/word/2010/wordprocessingDrawing" xmlns:wp="http://schemas.openxmlformats.org/drawingml/2006/wordprocessingDrawing" xmlns:w10="urn:schemas-microsoft-com:office:word" xmlns:w="http://schemas.openxmlformats.org/wordprocessingml/2006/main" xmlns:w14="http://schemas.microsoft.com/office/word/2010/wordml" xmlns:wpg="http://schemas.microsoft.com/office/word/2010/wordprocessingGroup" xmlns:wpi="http://schemas.microsoft.com/office/word/2010/wordprocessingInk" xmlns:wne="http://schemas.microsoft.com/office/word/2006/wordml" xmlns:wps="http://schemas.microsoft.com/office/word/2010/wordprocessingShape" mc:Ignorable="w14 wp14">
+  <w:abstractNum w:abstractNumId="0">
     <w:nsid w:val="520B396D"/>
     <w:multiLevelType w:val="hybridMultilevel"/>
     <w:tmpl w:val="78221564"/>
@@ -475,7 +532,7 @@
 </file>
 
 <file path=word/styles.xml><?xml version="1.0" encoding="utf-8"?>
-<w:styles xmlns:mc="http://schemas.openxmlformats.org/markup-compatibility/2006" xmlns:r="http://schemas.openxmlformats.org/officeDocument/2006/relationships" xmlns:w="http://schemas.openxmlformats.org/wordprocessingml/2006/main" xmlns:w14="http://schemas.microsoft.com/office/word/2010/wordml" xmlns:w15="http://schemas.microsoft.com/office/word/2012/wordml" xmlns:w16cid="http://schemas.microsoft.com/office/word/2016/wordml/cid" xmlns:w16se="http://schemas.microsoft.com/office/word/2015/wordml/symex" mc:Ignorable="w14 w15 w16se w16cid">
+<w:styles xmlns:mc="http://schemas.openxmlformats.org/markup-compatibility/2006" xmlns:r="http://schemas.openxmlformats.org/officeDocument/2006/relationships" xmlns:w="http://schemas.openxmlformats.org/wordprocessingml/2006/main" xmlns:w14="http://schemas.microsoft.com/office/word/2010/wordml" mc:Ignorable="w14">
   <w:docDefaults>
     <w:rPrDefault>
       <w:rPr>
@@ -490,391 +547,155 @@
       </w:pPr>
     </w:pPrDefault>
   </w:docDefaults>
-  <w:latentStyles w:defLockedState="0" w:defUIPriority="99" w:defSemiHidden="0" w:defUnhideWhenUsed="0" w:defQFormat="0" w:count="375">
-    <w:lsdException w:name="Normal" w:uiPriority="0" w:qFormat="1"/>
-    <w:lsdException w:name="heading 1" w:uiPriority="9" w:qFormat="1"/>
-    <w:lsdException w:name="heading 2" w:semiHidden="1" w:uiPriority="9" w:unhideWhenUsed="1" w:qFormat="1"/>
-    <w:lsdException w:name="heading 3" w:semiHidden="1" w:uiPriority="9" w:unhideWhenUsed="1" w:qFormat="1"/>
-    <w:lsdException w:name="heading 4" w:semiHidden="1" w:uiPriority="9" w:unhideWhenUsed="1" w:qFormat="1"/>
-    <w:lsdException w:name="heading 5" w:semiHidden="1" w:uiPriority="9" w:unhideWhenUsed="1" w:qFormat="1"/>
-    <w:lsdException w:name="heading 6" w:semiHidden="1" w:uiPriority="9" w:unhideWhenUsed="1" w:qFormat="1"/>
-    <w:lsdException w:name="heading 7" w:semiHidden="1" w:uiPriority="9" w:unhideWhenUsed="1" w:qFormat="1"/>
-    <w:lsdException w:name="heading 8" w:semiHidden="1" w:uiPriority="9" w:unhideWhenUsed="1" w:qFormat="1"/>
-    <w:lsdException w:name="heading 9" w:semiHidden="1" w:uiPriority="9" w:unhideWhenUsed="1" w:qFormat="1"/>
-    <w:lsdException w:name="index 1" w:semiHidden="1" w:unhideWhenUsed="1"/>
-    <w:lsdException w:name="index 2" w:semiHidden="1" w:unhideWhenUsed="1"/>
-    <w:lsdException w:name="index 3" w:semiHidden="1" w:unhideWhenUsed="1"/>
-    <w:lsdException w:name="index 4" w:semiHidden="1" w:unhideWhenUsed="1"/>
-    <w:lsdException w:name="index 5" w:semiHidden="1" w:unhideWhenUsed="1"/>
-    <w:lsdException w:name="index 6" w:semiHidden="1" w:unhideWhenUsed="1"/>
-    <w:lsdException w:name="index 7" w:semiHidden="1" w:unhideWhenUsed="1"/>
-    <w:lsdException w:name="index 8" w:semiHidden="1" w:unhideWhenUsed="1"/>
-    <w:lsdException w:name="index 9" w:semiHidden="1" w:unhideWhenUsed="1"/>
-    <w:lsdException w:name="toc 1" w:semiHidden="1" w:uiPriority="39" w:unhideWhenUsed="1"/>
-    <w:lsdException w:name="toc 2" w:semiHidden="1" w:uiPriority="39" w:unhideWhenUsed="1"/>
-    <w:lsdException w:name="toc 3" w:semiHidden="1" w:uiPriority="39" w:unhideWhenUsed="1"/>
-    <w:lsdException w:name="toc 4" w:semiHidden="1" w:uiPriority="39" w:unhideWhenUsed="1"/>
-    <w:lsdException w:name="toc 5" w:semiHidden="1" w:uiPriority="39" w:unhideWhenUsed="1"/>
-    <w:lsdException w:name="toc 6" w:semiHidden="1" w:uiPriority="39" w:unhideWhenUsed="1"/>
-    <w:lsdException w:name="toc 7" w:semiHidden="1" w:uiPriority="39" w:unhideWhenUsed="1"/>
-    <w:lsdException w:name="toc 8" w:semiHidden="1" w:uiPriority="39" w:unhideWhenUsed="1"/>
-    <w:lsdException w:name="toc 9" w:semiHidden="1" w:uiPriority="39" w:unhideWhenUsed="1"/>
-    <w:lsdException w:name="Normal Indent" w:semiHidden="1" w:unhideWhenUsed="1"/>
-    <w:lsdException w:name="footnote text" w:semiHidden="1" w:unhideWhenUsed="1"/>
-    <w:lsdException w:name="annotation text" w:semiHidden="1" w:unhideWhenUsed="1"/>
-    <w:lsdException w:name="header" w:semiHidden="1" w:unhideWhenUsed="1"/>
-    <w:lsdException w:name="footer" w:semiHidden="1" w:unhideWhenUsed="1"/>
-    <w:lsdException w:name="index heading" w:semiHidden="1" w:unhideWhenUsed="1"/>
-    <w:lsdException w:name="caption" w:semiHidden="1" w:uiPriority="35" w:unhideWhenUsed="1" w:qFormat="1"/>
-    <w:lsdException w:name="table of figures" w:semiHidden="1" w:unhideWhenUsed="1"/>
-    <w:lsdException w:name="envelope address" w:semiHidden="1" w:unhideWhenUsed="1"/>
-    <w:lsdException w:name="envelope return" w:semiHidden="1" w:unhideWhenUsed="1"/>
-    <w:lsdException w:name="footnote reference" w:semiHidden="1" w:unhideWhenUsed="1"/>
-    <w:lsdException w:name="annotation reference" w:semiHidden="1" w:unhideWhenUsed="1"/>
-    <w:lsdException w:name="line number" w:semiHidden="1" w:unhideWhenUsed="1"/>
-    <w:lsdException w:name="page number" w:semiHidden="1" w:unhideWhenUsed="1"/>
-    <w:lsdException w:name="endnote reference" w:semiHidden="1" w:unhideWhenUsed="1"/>
-    <w:lsdException w:name="endnote text" w:semiHidden="1" w:unhideWhenUsed="1"/>
-    <w:lsdException w:name="table of authorities" w:semiHidden="1" w:unhideWhenUsed="1"/>
-    <w:lsdException w:name="macro" w:semiHidden="1" w:unhideWhenUsed="1"/>
-    <w:lsdException w:name="toa heading" w:semiHidden="1" w:unhideWhenUsed="1"/>
-    <w:lsdException w:name="List" w:semiHidden="1" w:unhideWhenUsed="1"/>
-    <w:lsdException w:name="List Bullet" w:semiHidden="1" w:unhideWhenUsed="1"/>
-    <w:lsdException w:name="List Number" w:semiHidden="1" w:unhideWhenUsed="1"/>
-    <w:lsdException w:name="List 2" w:semiHidden="1" w:unhideWhenUsed="1"/>
-    <w:lsdException w:name="List 3" w:semiHidden="1" w:unhideWhenUsed="1"/>
-    <w:lsdException w:name="List 4" w:semiHidden="1" w:unhideWhenUsed="1"/>
-    <w:lsdException w:name="List 5" w:semiHidden="1" w:unhideWhenUsed="1"/>
-    <w:lsdException w:name="List Bullet 2" w:semiHidden="1" w:unhideWhenUsed="1"/>
-    <w:lsdException w:name="List Bullet 3" w:semiHidden="1" w:unhideWhenUsed="1"/>
-    <w:lsdException w:name="List Bullet 4" w:semiHidden="1" w:unhideWhenUsed="1"/>
-    <w:lsdException w:name="List Bullet 5" w:semiHidden="1" w:unhideWhenUsed="1"/>
-    <w:lsdException w:name="List Number 2" w:semiHidden="1" w:unhideWhenUsed="1"/>
-    <w:lsdException w:name="List Number 3" w:semiHidden="1" w:unhideWhenUsed="1"/>
-    <w:lsdException w:name="List Number 4" w:semiHidden="1" w:unhideWhenUsed="1"/>
-    <w:lsdException w:name="List Number 5" w:semiHidden="1" w:unhideWhenUsed="1"/>
-    <w:lsdException w:name="Title" w:uiPriority="10" w:qFormat="1"/>
-    <w:lsdException w:name="Closing" w:semiHidden="1" w:unhideWhenUsed="1"/>
-    <w:lsdException w:name="Signature" w:semiHidden="1" w:unhideWhenUsed="1"/>
-    <w:lsdException w:name="Default Paragraph Font" w:semiHidden="1" w:uiPriority="1" w:unhideWhenUsed="1"/>
-    <w:lsdException w:name="Body Text" w:semiHidden="1" w:unhideWhenUsed="1"/>
-    <w:lsdException w:name="Body Text Indent" w:semiHidden="1" w:unhideWhenUsed="1"/>
-    <w:lsdException w:name="List Continue" w:semiHidden="1" w:unhideWhenUsed="1"/>
-    <w:lsdException w:name="List Continue 2" w:semiHidden="1" w:unhideWhenUsed="1"/>
-    <w:lsdException w:name="List Continue 3" w:semiHidden="1" w:unhideWhenUsed="1"/>
-    <w:lsdException w:name="List Continue 4" w:semiHidden="1" w:unhideWhenUsed="1"/>
-    <w:lsdException w:name="List Continue 5" w:semiHidden="1" w:unhideWhenUsed="1"/>
-    <w:lsdException w:name="Message Header" w:semiHidden="1" w:unhideWhenUsed="1"/>
-    <w:lsdException w:name="Subtitle" w:uiPriority="11" w:qFormat="1"/>
-    <w:lsdException w:name="Salutation" w:semiHidden="1" w:unhideWhenUsed="1"/>
-    <w:lsdException w:name="Date" w:semiHidden="1" w:unhideWhenUsed="1"/>
-    <w:lsdException w:name="Body Text First Indent" w:semiHidden="1" w:unhideWhenUsed="1"/>
-    <w:lsdException w:name="Body Text First Indent 2" w:semiHidden="1" w:unhideWhenUsed="1"/>
-    <w:lsdException w:name="Note Heading" w:semiHidden="1" w:unhideWhenUsed="1"/>
-    <w:lsdException w:name="Body Text 2" w:semiHidden="1" w:unhideWhenUsed="1"/>
-    <w:lsdException w:name="Body Text 3" w:semiHidden="1" w:unhideWhenUsed="1"/>
-    <w:lsdException w:name="Body Text Indent 2" w:semiHidden="1" w:unhideWhenUsed="1"/>
-    <w:lsdException w:name="Body Text Indent 3" w:semiHidden="1" w:unhideWhenUsed="1"/>
-    <w:lsdException w:name="Block Text" w:semiHidden="1" w:unhideWhenUsed="1"/>
-    <w:lsdException w:name="Hyperlink" w:semiHidden="1" w:unhideWhenUsed="1"/>
-    <w:lsdException w:name="FollowedHyperlink" w:semiHidden="1" w:unhideWhenUsed="1"/>
-    <w:lsdException w:name="Strong" w:uiPriority="22" w:qFormat="1"/>
-    <w:lsdException w:name="Emphasis" w:uiPriority="20" w:qFormat="1"/>
-    <w:lsdException w:name="Document Map" w:semiHidden="1" w:unhideWhenUsed="1"/>
-    <w:lsdException w:name="Plain Text" w:semiHidden="1" w:unhideWhenUsed="1"/>
-    <w:lsdException w:name="E-mail Signature" w:semiHidden="1" w:unhideWhenUsed="1"/>
-    <w:lsdException w:name="HTML Top of Form" w:semiHidden="1" w:unhideWhenUsed="1"/>
-    <w:lsdException w:name="HTML Bottom of Form" w:semiHidden="1" w:unhideWhenUsed="1"/>
-    <w:lsdException w:name="Normal (Web)" w:semiHidden="1" w:unhideWhenUsed="1"/>
-    <w:lsdException w:name="HTML Acronym" w:semiHidden="1" w:unhideWhenUsed="1"/>
-    <w:lsdException w:name="HTML Address" w:semiHidden="1" w:unhideWhenUsed="1"/>
-    <w:lsdException w:name="HTML Cite" w:semiHidden="1" w:unhideWhenUsed="1"/>
-    <w:lsdException w:name="HTML Code" w:semiHidden="1" w:unhideWhenUsed="1"/>
-    <w:lsdException w:name="HTML Definition" w:semiHidden="1" w:unhideWhenUsed="1"/>
-    <w:lsdException w:name="HTML Keyboard" w:semiHidden="1" w:unhideWhenUsed="1"/>
-    <w:lsdException w:name="HTML Preformatted" w:semiHidden="1" w:unhideWhenUsed="1"/>
-    <w:lsdException w:name="HTML Sample" w:semiHidden="1" w:unhideWhenUsed="1"/>
-    <w:lsdException w:name="HTML Typewriter" w:semiHidden="1" w:unhideWhenUsed="1"/>
-    <w:lsdException w:name="HTML Variable" w:semiHidden="1" w:unhideWhenUsed="1"/>
-    <w:lsdException w:name="Normal Table" w:semiHidden="1" w:unhideWhenUsed="1"/>
-    <w:lsdException w:name="annotation subject" w:semiHidden="1" w:unhideWhenUsed="1"/>
-    <w:lsdException w:name="No List" w:semiHidden="1" w:unhideWhenUsed="1"/>
-    <w:lsdException w:name="Outline List 1" w:semiHidden="1" w:unhideWhenUsed="1"/>
-    <w:lsdException w:name="Outline List 2" w:semiHidden="1" w:unhideWhenUsed="1"/>
-    <w:lsdException w:name="Outline List 3" w:semiHidden="1" w:unhideWhenUsed="1"/>
-    <w:lsdException w:name="Table Simple 1" w:semiHidden="1" w:unhideWhenUsed="1"/>
-    <w:lsdException w:name="Table Simple 2" w:semiHidden="1" w:unhideWhenUsed="1"/>
-    <w:lsdException w:name="Table Simple 3" w:semiHidden="1" w:unhideWhenUsed="1"/>
-    <w:lsdException w:name="Table Classic 1" w:semiHidden="1" w:unhideWhenUsed="1"/>
-    <w:lsdException w:name="Table Classic 2" w:semiHidden="1" w:unhideWhenUsed="1"/>
-    <w:lsdException w:name="Table Classic 3" w:semiHidden="1" w:unhideWhenUsed="1"/>
-    <w:lsdException w:name="Table Classic 4" w:semiHidden="1" w:unhideWhenUsed="1"/>
-    <w:lsdException w:name="Table Colorful 1" w:semiHidden="1" w:unhideWhenUsed="1"/>
-    <w:lsdException w:name="Table Colorful 2" w:semiHidden="1" w:unhideWhenUsed="1"/>
-    <w:lsdException w:name="Table Colorful 3" w:semiHidden="1" w:unhideWhenUsed="1"/>
-    <w:lsdException w:name="Table Columns 1" w:semiHidden="1" w:unhideWhenUsed="1"/>
-    <w:lsdException w:name="Table Columns 2" w:semiHidden="1" w:unhideWhenUsed="1"/>
-    <w:lsdException w:name="Table Columns 3" w:semiHidden="1" w:unhideWhenUsed="1"/>
-    <w:lsdException w:name="Table Columns 4" w:semiHidden="1" w:unhideWhenUsed="1"/>
-    <w:lsdException w:name="Table Columns 5" w:semiHidden="1" w:unhideWhenUsed="1"/>
-    <w:lsdException w:name="Table Grid 1" w:semiHidden="1" w:unhideWhenUsed="1"/>
-    <w:lsdException w:name="Table Grid 2" w:semiHidden="1" w:unhideWhenUsed="1"/>
-    <w:lsdException w:name="Table Grid 3" w:semiHidden="1" w:unhideWhenUsed="1"/>
-    <w:lsdException w:name="Table Grid 4" w:semiHidden="1" w:unhideWhenUsed="1"/>
-    <w:lsdException w:name="Table Grid 5" w:semiHidden="1" w:unhideWhenUsed="1"/>
-    <w:lsdException w:name="Table Grid 6" w:semiHidden="1" w:unhideWhenUsed="1"/>
-    <w:lsdException w:name="Table Grid 7" w:semiHidden="1" w:unhideWhenUsed="1"/>
-    <w:lsdException w:name="Table Grid 8" w:semiHidden="1" w:unhideWhenUsed="1"/>
-    <w:lsdException w:name="Table List 1" w:semiHidden="1" w:unhideWhenUsed="1"/>
-    <w:lsdException w:name="Table List 2" w:semiHidden="1" w:unhideWhenUsed="1"/>
-    <w:lsdException w:name="Table List 3" w:semiHidden="1" w:unhideWhenUsed="1"/>
-    <w:lsdException w:name="Table List 4" w:semiHidden="1" w:unhideWhenUsed="1"/>
-    <w:lsdException w:name="Table List 5" w:semiHidden="1" w:unhideWhenUsed="1"/>
-    <w:lsdException w:name="Table List 6" w:semiHidden="1" w:unhideWhenUsed="1"/>
-    <w:lsdException w:name="Table List 7" w:semiHidden="1" w:unhideWhenUsed="1"/>
-    <w:lsdException w:name="Table List 8" w:semiHidden="1" w:unhideWhenUsed="1"/>
-    <w:lsdException w:name="Table 3D effects 1" w:semiHidden="1" w:unhideWhenUsed="1"/>
-    <w:lsdException w:name="Table 3D effects 2" w:semiHidden="1" w:unhideWhenUsed="1"/>
-    <w:lsdException w:name="Table 3D effects 3" w:semiHidden="1" w:unhideWhenUsed="1"/>
-    <w:lsdException w:name="Table Contemporary" w:semiHidden="1" w:unhideWhenUsed="1"/>
-    <w:lsdException w:name="Table Elegant" w:semiHidden="1" w:unhideWhenUsed="1"/>
-    <w:lsdException w:name="Table Professional" w:semiHidden="1" w:unhideWhenUsed="1"/>
-    <w:lsdException w:name="Table Subtle 1" w:semiHidden="1" w:unhideWhenUsed="1"/>
-    <w:lsdException w:name="Table Subtle 2" w:semiHidden="1" w:unhideWhenUsed="1"/>
-    <w:lsdException w:name="Table Web 1" w:semiHidden="1" w:unhideWhenUsed="1"/>
-    <w:lsdException w:name="Table Web 2" w:semiHidden="1" w:unhideWhenUsed="1"/>
-    <w:lsdException w:name="Table Web 3" w:semiHidden="1" w:unhideWhenUsed="1"/>
-    <w:lsdException w:name="Balloon Text" w:semiHidden="1" w:unhideWhenUsed="1"/>
-    <w:lsdException w:name="Table Grid" w:uiPriority="39"/>
-    <w:lsdException w:name="Table Theme" w:semiHidden="1" w:unhideWhenUsed="1"/>
-    <w:lsdException w:name="Placeholder Text" w:semiHidden="1"/>
-    <w:lsdException w:name="No Spacing" w:uiPriority="1" w:qFormat="1"/>
-    <w:lsdException w:name="Light Shading" w:uiPriority="60"/>
-    <w:lsdException w:name="Light List" w:uiPriority="61"/>
-    <w:lsdException w:name="Light Grid" w:uiPriority="62"/>
-    <w:lsdException w:name="Medium Shading 1" w:uiPriority="63"/>
-    <w:lsdException w:name="Medium Shading 2" w:uiPriority="64"/>
-    <w:lsdException w:name="Medium List 1" w:uiPriority="65"/>
-    <w:lsdException w:name="Medium List 2" w:uiPriority="66"/>
-    <w:lsdException w:name="Medium Grid 1" w:uiPriority="67"/>
-    <w:lsdException w:name="Medium Grid 2" w:uiPriority="68"/>
-    <w:lsdException w:name="Medium Grid 3" w:uiPriority="69"/>
-    <w:lsdException w:name="Dark List" w:uiPriority="70"/>
-    <w:lsdException w:name="Colorful Shading" w:uiPriority="71"/>
-    <w:lsdException w:name="Colorful List" w:uiPriority="72"/>
-    <w:lsdException w:name="Colorful Grid" w:uiPriority="73"/>
-    <w:lsdException w:name="Light Shading Accent 1" w:uiPriority="60"/>
-    <w:lsdException w:name="Light List Accent 1" w:uiPriority="61"/>
-    <w:lsdException w:name="Light Grid Accent 1" w:uiPriority="62"/>
-    <w:lsdException w:name="Medium Shading 1 Accent 1" w:uiPriority="63"/>
-    <w:lsdException w:name="Medium Shading 2 Accent 1" w:uiPriority="64"/>
-    <w:lsdException w:name="Medium List 1 Accent 1" w:uiPriority="65"/>
-    <w:lsdException w:name="Revision" w:semiHidden="1"/>
-    <w:lsdException w:name="List Paragraph" w:uiPriority="34" w:qFormat="1"/>
-    <w:lsdException w:name="Quote" w:uiPriority="29" w:qFormat="1"/>
-    <w:lsdException w:name="Intense Quote" w:uiPriority="30" w:qFormat="1"/>
-    <w:lsdException w:name="Medium List 2 Accent 1" w:uiPriority="66"/>
-    <w:lsdException w:name="Medium Grid 1 Accent 1" w:uiPriority="67"/>
-    <w:lsdException w:name="Medium Grid 2 Accent 1" w:uiPriority="68"/>
-    <w:lsdException w:name="Medium Grid 3 Accent 1" w:uiPriority="69"/>
-    <w:lsdException w:name="Dark List Accent 1" w:uiPriority="70"/>
-    <w:lsdException w:name="Colorful Shading Accent 1" w:uiPriority="71"/>
-    <w:lsdException w:name="Colorful List Accent 1" w:uiPriority="72"/>
-    <w:lsdException w:name="Colorful Grid Accent 1" w:uiPriority="73"/>
-    <w:lsdException w:name="Light Shading Accent 2" w:uiPriority="60"/>
-    <w:lsdException w:name="Light List Accent 2" w:uiPriority="61"/>
-    <w:lsdException w:name="Light Grid Accent 2" w:uiPriority="62"/>
-    <w:lsdException w:name="Medium Shading 1 Accent 2" w:uiPriority="63"/>
-    <w:lsdException w:name="Medium Shading 2 Accent 2" w:uiPriority="64"/>
-    <w:lsdException w:name="Medium List 1 Accent 2" w:uiPriority="65"/>
-    <w:lsdException w:name="Medium List 2 Accent 2" w:uiPriority="66"/>
-    <w:lsdException w:name="Medium Grid 1 Accent 2" w:uiPriority="67"/>
-    <w:lsdException w:name="Medium Grid 2 Accent 2" w:uiPriority="68"/>
-    <w:lsdException w:name="Medium Grid 3 Accent 2" w:uiPriority="69"/>
-    <w:lsdException w:name="Dark List Accent 2" w:uiPriority="70"/>
-    <w:lsdException w:name="Colorful Shading Accent 2" w:uiPriority="71"/>
-    <w:lsdException w:name="Colorful List Accent 2" w:uiPriority="72"/>
-    <w:lsdException w:name="Colorful Grid Accent 2" w:uiPriority="73"/>
-    <w:lsdException w:name="Light Shading Accent 3" w:uiPriority="60"/>
-    <w:lsdException w:name="Light List Accent 3" w:uiPriority="61"/>
-    <w:lsdException w:name="Light Grid Accent 3" w:uiPriority="62"/>
-    <w:lsdException w:name="Medium Shading 1 Accent 3" w:uiPriority="63"/>
-    <w:lsdException w:name="Medium Shading 2 Accent 3" w:uiPriority="64"/>
-    <w:lsdException w:name="Medium List 1 Accent 3" w:uiPriority="65"/>
-    <w:lsdException w:name="Medium List 2 Accent 3" w:uiPriority="66"/>
-    <w:lsdException w:name="Medium Grid 1 Accent 3" w:uiPriority="67"/>
-    <w:lsdException w:name="Medium Grid 2 Accent 3" w:uiPriority="68"/>
-    <w:lsdException w:name="Medium Grid 3 Accent 3" w:uiPriority="69"/>
-    <w:lsdException w:name="Dark List Accent 3" w:uiPriority="70"/>
-    <w:lsdException w:name="Colorful Shading Accent 3" w:uiPriority="71"/>
-    <w:lsdException w:name="Colorful List Accent 3" w:uiPriority="72"/>
-    <w:lsdException w:name="Colorful Grid Accent 3" w:uiPriority="73"/>
-    <w:lsdException w:name="Light Shading Accent 4" w:uiPriority="60"/>
-    <w:lsdException w:name="Light List Accent 4" w:uiPriority="61"/>
-    <w:lsdException w:name="Light Grid Accent 4" w:uiPriority="62"/>
-    <w:lsdException w:name="Medium Shading 1 Accent 4" w:uiPriority="63"/>
-    <w:lsdException w:name="Medium Shading 2 Accent 4" w:uiPriority="64"/>
-    <w:lsdException w:name="Medium List 1 Accent 4" w:uiPriority="65"/>
-    <w:lsdException w:name="Medium List 2 Accent 4" w:uiPriority="66"/>
-    <w:lsdException w:name="Medium Grid 1 Accent 4" w:uiPriority="67"/>
-    <w:lsdException w:name="Medium Grid 2 Accent 4" w:uiPriority="68"/>
-    <w:lsdException w:name="Medium Grid 3 Accent 4" w:uiPriority="69"/>
-    <w:lsdException w:name="Dark List Accent 4" w:uiPriority="70"/>
-    <w:lsdException w:name="Colorful Shading Accent 4" w:uiPriority="71"/>
-    <w:lsdException w:name="Colorful List Accent 4" w:uiPriority="72"/>
-    <w:lsdException w:name="Colorful Grid Accent 4" w:uiPriority="73"/>
-    <w:lsdException w:name="Light Shading Accent 5" w:uiPriority="60"/>
-    <w:lsdException w:name="Light List Accent 5" w:uiPriority="61"/>
-    <w:lsdException w:name="Light Grid Accent 5" w:uiPriority="62"/>
-    <w:lsdException w:name="Medium Shading 1 Accent 5" w:uiPriority="63"/>
-    <w:lsdException w:name="Medium Shading 2 Accent 5" w:uiPriority="64"/>
-    <w:lsdException w:name="Medium List 1 Accent 5" w:uiPriority="65"/>
-    <w:lsdException w:name="Medium List 2 Accent 5" w:uiPriority="66"/>
-    <w:lsdException w:name="Medium Grid 1 Accent 5" w:uiPriority="67"/>
-    <w:lsdException w:name="Medium Grid 2 Accent 5" w:uiPriority="68"/>
-    <w:lsdException w:name="Medium Grid 3 Accent 5" w:uiPriority="69"/>
-    <w:lsdException w:name="Dark List Accent 5" w:uiPriority="70"/>
-    <w:lsdException w:name="Colorful Shading Accent 5" w:uiPriority="71"/>
-    <w:lsdException w:name="Colorful List Accent 5" w:uiPriority="72"/>
-    <w:lsdException w:name="Colorful Grid Accent 5" w:uiPriority="73"/>
-    <w:lsdException w:name="Light Shading Accent 6" w:uiPriority="60"/>
-    <w:lsdException w:name="Light List Accent 6" w:uiPriority="61"/>
-    <w:lsdException w:name="Light Grid Accent 6" w:uiPriority="62"/>
-    <w:lsdException w:name="Medium Shading 1 Accent 6" w:uiPriority="63"/>
-    <w:lsdException w:name="Medium Shading 2 Accent 6" w:uiPriority="64"/>
-    <w:lsdException w:name="Medium List 1 Accent 6" w:uiPriority="65"/>
-    <w:lsdException w:name="Medium List 2 Accent 6" w:uiPriority="66"/>
-    <w:lsdException w:name="Medium Grid 1 Accent 6" w:uiPriority="67"/>
-    <w:lsdException w:name="Medium Grid 2 Accent 6" w:uiPriority="68"/>
-    <w:lsdException w:name="Medium Grid 3 Accent 6" w:uiPriority="69"/>
-    <w:lsdException w:name="Dark List Accent 6" w:uiPriority="70"/>
-    <w:lsdException w:name="Colorful Shading Accent 6" w:uiPriority="71"/>
-    <w:lsdException w:name="Colorful List Accent 6" w:uiPriority="72"/>
-    <w:lsdException w:name="Colorful Grid Accent 6" w:uiPriority="73"/>
-    <w:lsdException w:name="Subtle Emphasis" w:uiPriority="19" w:qFormat="1"/>
-    <w:lsdException w:name="Intense Emphasis" w:uiPriority="21" w:qFormat="1"/>
-    <w:lsdException w:name="Subtle Reference" w:uiPriority="31" w:qFormat="1"/>
-    <w:lsdException w:name="Intense Reference" w:uiPriority="32" w:qFormat="1"/>
-    <w:lsdException w:name="Book Title" w:uiPriority="33" w:qFormat="1"/>
-    <w:lsdException w:name="Bibliography" w:semiHidden="1" w:uiPriority="37" w:unhideWhenUsed="1"/>
-    <w:lsdException w:name="TOC Heading" w:semiHidden="1" w:uiPriority="39" w:unhideWhenUsed="1" w:qFormat="1"/>
-    <w:lsdException w:name="Plain Table 1" w:uiPriority="41"/>
-    <w:lsdException w:name="Plain Table 2" w:uiPriority="42"/>
-    <w:lsdException w:name="Plain Table 3" w:uiPriority="43"/>
-    <w:lsdException w:name="Plain Table 4" w:uiPriority="44"/>
-    <w:lsdException w:name="Plain Table 5" w:uiPriority="45"/>
-    <w:lsdException w:name="Grid Table Light" w:uiPriority="40"/>
-    <w:lsdException w:name="Grid Table 1 Light" w:uiPriority="46"/>
-    <w:lsdException w:name="Grid Table 2" w:uiPriority="47"/>
-    <w:lsdException w:name="Grid Table 3" w:uiPriority="48"/>
-    <w:lsdException w:name="Grid Table 4" w:uiPriority="49"/>
-    <w:lsdException w:name="Grid Table 5 Dark" w:uiPriority="50"/>
-    <w:lsdException w:name="Grid Table 6 Colorful" w:uiPriority="51"/>
-    <w:lsdException w:name="Grid Table 7 Colorful" w:uiPriority="52"/>
-    <w:lsdException w:name="Grid Table 1 Light Accent 1" w:uiPriority="46"/>
-    <w:lsdException w:name="Grid Table 2 Accent 1" w:uiPriority="47"/>
-    <w:lsdException w:name="Grid Table 3 Accent 1" w:uiPriority="48"/>
-    <w:lsdException w:name="Grid Table 4 Accent 1" w:uiPriority="49"/>
-    <w:lsdException w:name="Grid Table 5 Dark Accent 1" w:uiPriority="50"/>
-    <w:lsdException w:name="Grid Table 6 Colorful Accent 1" w:uiPriority="51"/>
-    <w:lsdException w:name="Grid Table 7 Colorful Accent 1" w:uiPriority="52"/>
-    <w:lsdException w:name="Grid Table 1 Light Accent 2" w:uiPriority="46"/>
-    <w:lsdException w:name="Grid Table 2 Accent 2" w:uiPriority="47"/>
-    <w:lsdException w:name="Grid Table 3 Accent 2" w:uiPriority="48"/>
-    <w:lsdException w:name="Grid Table 4 Accent 2" w:uiPriority="49"/>
-    <w:lsdException w:name="Grid Table 5 Dark Accent 2" w:uiPriority="50"/>
-    <w:lsdException w:name="Grid Table 6 Colorful Accent 2" w:uiPriority="51"/>
-    <w:lsdException w:name="Grid Table 7 Colorful Accent 2" w:uiPriority="52"/>
-    <w:lsdException w:name="Grid Table 1 Light Accent 3" w:uiPriority="46"/>
-    <w:lsdException w:name="Grid Table 2 Accent 3" w:uiPriority="47"/>
-    <w:lsdException w:name="Grid Table 3 Accent 3" w:uiPriority="48"/>
-    <w:lsdException w:name="Grid Table 4 Accent 3" w:uiPriority="49"/>
-    <w:lsdException w:name="Grid Table 5 Dark Accent 3" w:uiPriority="50"/>
-    <w:lsdException w:name="Grid Table 6 Colorful Accent 3" w:uiPriority="51"/>
-    <w:lsdException w:name="Grid Table 7 Colorful Accent 3" w:uiPriority="52"/>
-    <w:lsdException w:name="Grid Table 1 Light Accent 4" w:uiPriority="46"/>
-    <w:lsdException w:name="Grid Table 2 Accent 4" w:uiPriority="47"/>
-    <w:lsdException w:name="Grid Table 3 Accent 4" w:uiPriority="48"/>
-    <w:lsdException w:name="Grid Table 4 Accent 4" w:uiPriority="49"/>
-    <w:lsdException w:name="Grid Table 5 Dark Accent 4" w:uiPriority="50"/>
-    <w:lsdException w:name="Grid Table 6 Colorful Accent 4" w:uiPriority="51"/>
-    <w:lsdException w:name="Grid Table 7 Colorful Accent 4" w:uiPriority="52"/>
-    <w:lsdException w:name="Grid Table 1 Light Accent 5" w:uiPriority="46"/>
-    <w:lsdException w:name="Grid Table 2 Accent 5" w:uiPriority="47"/>
-    <w:lsdException w:name="Grid Table 3 Accent 5" w:uiPriority="48"/>
-    <w:lsdException w:name="Grid Table 4 Accent 5" w:uiPriority="49"/>
-    <w:lsdException w:name="Grid Table 5 Dark Accent 5" w:uiPriority="50"/>
-    <w:lsdException w:name="Grid Table 6 Colorful Accent 5" w:uiPriority="51"/>
-    <w:lsdException w:name="Grid Table 7 Colorful Accent 5" w:uiPriority="52"/>
-    <w:lsdException w:name="Grid Table 1 Light Accent 6" w:uiPriority="46"/>
-    <w:lsdException w:name="Grid Table 2 Accent 6" w:uiPriority="47"/>
-    <w:lsdException w:name="Grid Table 3 Accent 6" w:uiPriority="48"/>
-    <w:lsdException w:name="Grid Table 4 Accent 6" w:uiPriority="49"/>
-    <w:lsdException w:name="Grid Table 5 Dark Accent 6" w:uiPriority="50"/>
-    <w:lsdException w:name="Grid Table 6 Colorful Accent 6" w:uiPriority="51"/>
-    <w:lsdException w:name="Grid Table 7 Colorful Accent 6" w:uiPriority="52"/>
-    <w:lsdException w:name="List Table 1 Light" w:uiPriority="46"/>
-    <w:lsdException w:name="List Table 2" w:uiPriority="47"/>
-    <w:lsdException w:name="List Table 3" w:uiPriority="48"/>
-    <w:lsdException w:name="List Table 4" w:uiPriority="49"/>
-    <w:lsdException w:name="List Table 5 Dark" w:uiPriority="50"/>
-    <w:lsdException w:name="List Table 6 Colorful" w:uiPriority="51"/>
-    <w:lsdException w:name="List Table 7 Colorful" w:uiPriority="52"/>
-    <w:lsdException w:name="List Table 1 Light Accent 1" w:uiPriority="46"/>
-    <w:lsdException w:name="List Table 2 Accent 1" w:uiPriority="47"/>
-    <w:lsdException w:name="List Table 3 Accent 1" w:uiPriority="48"/>
-    <w:lsdException w:name="List Table 4 Accent 1" w:uiPriority="49"/>
-    <w:lsdException w:name="List Table 5 Dark Accent 1" w:uiPriority="50"/>
-    <w:lsdException w:name="List Table 6 Colorful Accent 1" w:uiPriority="51"/>
-    <w:lsdException w:name="List Table 7 Colorful Accent 1" w:uiPriority="52"/>
-    <w:lsdException w:name="List Table 1 Light Accent 2" w:uiPriority="46"/>
-    <w:lsdException w:name="List Table 2 Accent 2" w:uiPriority="47"/>
-    <w:lsdException w:name="List Table 3 Accent 2" w:uiPriority="48"/>
-    <w:lsdException w:name="List Table 4 Accent 2" w:uiPriority="49"/>
-    <w:lsdException w:name="List Table 5 Dark Accent 2" w:uiPriority="50"/>
-    <w:lsdException w:name="List Table 6 Colorful Accent 2" w:uiPriority="51"/>
-    <w:lsdException w:name="List Table 7 Colorful Accent 2" w:uiPriority="52"/>
-    <w:lsdException w:name="List Table 1 Light Accent 3" w:uiPriority="46"/>
-    <w:lsdException w:name="List Table 2 Accent 3" w:uiPriority="47"/>
-    <w:lsdException w:name="List Table 3 Accent 3" w:uiPriority="48"/>
-    <w:lsdException w:name="List Table 4 Accent 3" w:uiPriority="49"/>
-    <w:lsdException w:name="List Table 5 Dark Accent 3" w:uiPriority="50"/>
-    <w:lsdException w:name="List Table 6 Colorful Accent 3" w:uiPriority="51"/>
-    <w:lsdException w:name="List Table 7 Colorful Accent 3" w:uiPriority="52"/>
-    <w:lsdException w:name="List Table 1 Light Accent 4" w:uiPriority="46"/>
-    <w:lsdException w:name="List Table 2 Accent 4" w:uiPriority="47"/>
-    <w:lsdException w:name="List Table 3 Accent 4" w:uiPriority="48"/>
-    <w:lsdException w:name="List Table 4 Accent 4" w:uiPriority="49"/>
-    <w:lsdException w:name="List Table 5 Dark Accent 4" w:uiPriority="50"/>
-    <w:lsdException w:name="List Table 6 Colorful Accent 4" w:uiPriority="51"/>
-    <w:lsdException w:name="List Table 7 Colorful Accent 4" w:uiPriority="52"/>
-    <w:lsdException w:name="List Table 1 Light Accent 5" w:uiPriority="46"/>
-    <w:lsdException w:name="List Table 2 Accent 5" w:uiPriority="47"/>
-    <w:lsdException w:name="List Table 3 Accent 5" w:uiPriority="48"/>
-    <w:lsdException w:name="List Table 4 Accent 5" w:uiPriority="49"/>
-    <w:lsdException w:name="List Table 5 Dark Accent 5" w:uiPriority="50"/>
-    <w:lsdException w:name="List Table 6 Colorful Accent 5" w:uiPriority="51"/>
-    <w:lsdException w:name="List Table 7 Colorful Accent 5" w:uiPriority="52"/>
-    <w:lsdException w:name="List Table 1 Light Accent 6" w:uiPriority="46"/>
-    <w:lsdException w:name="List Table 2 Accent 6" w:uiPriority="47"/>
-    <w:lsdException w:name="List Table 3 Accent 6" w:uiPriority="48"/>
-    <w:lsdException w:name="List Table 4 Accent 6" w:uiPriority="49"/>
-    <w:lsdException w:name="List Table 5 Dark Accent 6" w:uiPriority="50"/>
-    <w:lsdException w:name="List Table 6 Colorful Accent 6" w:uiPriority="51"/>
-    <w:lsdException w:name="List Table 7 Colorful Accent 6" w:uiPriority="52"/>
-    <w:lsdException w:name="Mention" w:semiHidden="1" w:unhideWhenUsed="1"/>
-    <w:lsdException w:name="Smart Hyperlink" w:semiHidden="1" w:unhideWhenUsed="1"/>
+  <w:latentStyles w:defLockedState="0" w:defUIPriority="99" w:defSemiHidden="1" w:defUnhideWhenUsed="1" w:defQFormat="0" w:count="267">
+    <w:lsdException w:name="Normal" w:semiHidden="0" w:uiPriority="0" w:unhideWhenUsed="0" w:qFormat="1"/>
+    <w:lsdException w:name="heading 1" w:semiHidden="0" w:uiPriority="9" w:unhideWhenUsed="0" w:qFormat="1"/>
+    <w:lsdException w:name="heading 2" w:uiPriority="9" w:qFormat="1"/>
+    <w:lsdException w:name="heading 3" w:uiPriority="9" w:qFormat="1"/>
+    <w:lsdException w:name="heading 4" w:uiPriority="9" w:qFormat="1"/>
+    <w:lsdException w:name="heading 5" w:uiPriority="9" w:qFormat="1"/>
+    <w:lsdException w:name="heading 6" w:uiPriority="9" w:qFormat="1"/>
+    <w:lsdException w:name="heading 7" w:uiPriority="9" w:qFormat="1"/>
+    <w:lsdException w:name="heading 8" w:uiPriority="9" w:qFormat="1"/>
+    <w:lsdException w:name="heading 9" w:uiPriority="9" w:qFormat="1"/>
+    <w:lsdException w:name="toc 1" w:uiPriority="39"/>
+    <w:lsdException w:name="toc 2" w:uiPriority="39"/>
+    <w:lsdException w:name="toc 3" w:uiPriority="39"/>
+    <w:lsdException w:name="toc 4" w:uiPriority="39"/>
+    <w:lsdException w:name="toc 5" w:uiPriority="39"/>
+    <w:lsdException w:name="toc 6" w:uiPriority="39"/>
+    <w:lsdException w:name="toc 7" w:uiPriority="39"/>
+    <w:lsdException w:name="toc 8" w:uiPriority="39"/>
+    <w:lsdException w:name="toc 9" w:uiPriority="39"/>
+    <w:lsdException w:name="caption" w:uiPriority="35" w:qFormat="1"/>
+    <w:lsdException w:name="Title" w:semiHidden="0" w:uiPriority="10" w:unhideWhenUsed="0" w:qFormat="1"/>
+    <w:lsdException w:name="Default Paragraph Font" w:uiPriority="1"/>
+    <w:lsdException w:name="Subtitle" w:semiHidden="0" w:uiPriority="11" w:unhideWhenUsed="0" w:qFormat="1"/>
+    <w:lsdException w:name="Strong" w:semiHidden="0" w:uiPriority="22" w:unhideWhenUsed="0" w:qFormat="1"/>
+    <w:lsdException w:name="Emphasis" w:semiHidden="0" w:uiPriority="20" w:unhideWhenUsed="0" w:qFormat="1"/>
+    <w:lsdException w:name="Table Grid" w:semiHidden="0" w:uiPriority="39" w:unhideWhenUsed="0"/>
+    <w:lsdException w:name="Placeholder Text" w:unhideWhenUsed="0"/>
+    <w:lsdException w:name="No Spacing" w:semiHidden="0" w:uiPriority="1" w:unhideWhenUsed="0" w:qFormat="1"/>
+    <w:lsdException w:name="Light Shading" w:semiHidden="0" w:uiPriority="60" w:unhideWhenUsed="0"/>
+    <w:lsdException w:name="Light List" w:semiHidden="0" w:uiPriority="61" w:unhideWhenUsed="0"/>
+    <w:lsdException w:name="Light Grid" w:semiHidden="0" w:uiPriority="62" w:unhideWhenUsed="0"/>
+    <w:lsdException w:name="Medium Shading 1" w:semiHidden="0" w:uiPriority="63" w:unhideWhenUsed="0"/>
+    <w:lsdException w:name="Medium Shading 2" w:semiHidden="0" w:uiPriority="64" w:unhideWhenUsed="0"/>
+    <w:lsdException w:name="Medium List 1" w:semiHidden="0" w:uiPriority="65" w:unhideWhenUsed="0"/>
+    <w:lsdException w:name="Medium List 2" w:semiHidden="0" w:uiPriority="66" w:unhideWhenUsed="0"/>
+    <w:lsdException w:name="Medium Grid 1" w:semiHidden="0" w:uiPriority="67" w:unhideWhenUsed="0"/>
+    <w:lsdException w:name="Medium Grid 2" w:semiHidden="0" w:uiPriority="68" w:unhideWhenUsed="0"/>
+    <w:lsdException w:name="Medium Grid 3" w:semiHidden="0" w:uiPriority="69" w:unhideWhenUsed="0"/>
+    <w:lsdException w:name="Dark List" w:semiHidden="0" w:uiPriority="70" w:unhideWhenUsed="0"/>
+    <w:lsdException w:name="Colorful Shading" w:semiHidden="0" w:uiPriority="71" w:unhideWhenUsed="0"/>
+    <w:lsdException w:name="Colorful List" w:semiHidden="0" w:uiPriority="72" w:unhideWhenUsed="0"/>
+    <w:lsdException w:name="Colorful Grid" w:semiHidden="0" w:uiPriority="73" w:unhideWhenUsed="0"/>
+    <w:lsdException w:name="Light Shading Accent 1" w:semiHidden="0" w:uiPriority="60" w:unhideWhenUsed="0"/>
+    <w:lsdException w:name="Light List Accent 1" w:semiHidden="0" w:uiPriority="61" w:unhideWhenUsed="0"/>
+    <w:lsdException w:name="Light Grid Accent 1" w:semiHidden="0" w:uiPriority="62" w:unhideWhenUsed="0"/>
+    <w:lsdException w:name="Medium Shading 1 Accent 1" w:semiHidden="0" w:uiPriority="63" w:unhideWhenUsed="0"/>
+    <w:lsdException w:name="Medium Shading 2 Accent 1" w:semiHidden="0" w:uiPriority="64" w:unhideWhenUsed="0"/>
+    <w:lsdException w:name="Medium List 1 Accent 1" w:semiHidden="0" w:uiPriority="65" w:unhideWhenUsed="0"/>
+    <w:lsdException w:name="Revision" w:unhideWhenUsed="0"/>
+    <w:lsdException w:name="List Paragraph" w:semiHidden="0" w:uiPriority="34" w:unhideWhenUsed="0" w:qFormat="1"/>
+    <w:lsdException w:name="Quote" w:semiHidden="0" w:uiPriority="29" w:unhideWhenUsed="0" w:qFormat="1"/>
+    <w:lsdException w:name="Intense Quote" w:semiHidden="0" w:uiPriority="30" w:unhideWhenUsed="0" w:qFormat="1"/>
+    <w:lsdException w:name="Medium List 2 Accent 1" w:semiHidden="0" w:uiPriority="66" w:unhideWhenUsed="0"/>
+    <w:lsdException w:name="Medium Grid 1 Accent 1" w:semiHidden="0" w:uiPriority="67" w:unhideWhenUsed="0"/>
+    <w:lsdException w:name="Medium Grid 2 Accent 1" w:semiHidden="0" w:uiPriority="68" w:unhideWhenUsed="0"/>
+    <w:lsdException w:name="Medium Grid 3 Accent 1" w:semiHidden="0" w:uiPriority="69" w:unhideWhenUsed="0"/>
+    <w:lsdException w:name="Dark List Accent 1" w:semiHidden="0" w:uiPriority="70" w:unhideWhenUsed="0"/>
+    <w:lsdException w:name="Colorful Shading Accent 1" w:semiHidden="0" w:uiPriority="71" w:unhideWhenUsed="0"/>
+    <w:lsdException w:name="Colorful List Accent 1" w:semiHidden="0" w:uiPriority="72" w:unhideWhenUsed="0"/>
+    <w:lsdException w:name="Colorful Grid Accent 1" w:semiHidden="0" w:uiPriority="73" w:unhideWhenUsed="0"/>
+    <w:lsdException w:name="Light Shading Accent 2" w:semiHidden="0" w:uiPriority="60" w:unhideWhenUsed="0"/>
+    <w:lsdException w:name="Light List Accent 2" w:semiHidden="0" w:uiPriority="61" w:unhideWhenUsed="0"/>
+    <w:lsdException w:name="Light Grid Accent 2" w:semiHidden="0" w:uiPriority="62" w:unhideWhenUsed="0"/>
+    <w:lsdException w:name="Medium Shading 1 Accent 2" w:semiHidden="0" w:uiPriority="63" w:unhideWhenUsed="0"/>
+    <w:lsdException w:name="Medium Shading 2 Accent 2" w:semiHidden="0" w:uiPriority="64" w:unhideWhenUsed="0"/>
+    <w:lsdException w:name="Medium List 1 Accent 2" w:semiHidden="0" w:uiPriority="65" w:unhideWhenUsed="0"/>
+    <w:lsdException w:name="Medium List 2 Accent 2" w:semiHidden="0" w:uiPriority="66" w:unhideWhenUsed="0"/>
+    <w:lsdException w:name="Medium Grid 1 Accent 2" w:semiHidden="0" w:uiPriority="67" w:unhideWhenUsed="0"/>
+    <w:lsdException w:name="Medium Grid 2 Accent 2" w:semiHidden="0" w:uiPriority="68" w:unhideWhenUsed="0"/>
+    <w:lsdException w:name="Medium Grid 3 Accent 2" w:semiHidden="0" w:uiPriority="69" w:unhideWhenUsed="0"/>
+    <w:lsdException w:name="Dark List Accent 2" w:semiHidden="0" w:uiPriority="70" w:unhideWhenUsed="0"/>
+    <w:lsdException w:name="Colorful Shading Accent 2" w:semiHidden="0" w:uiPriority="71" w:unhideWhenUsed="0"/>
+    <w:lsdException w:name="Colorful List Accent 2" w:semiHidden="0" w:uiPriority="72" w:unhideWhenUsed="0"/>
+    <w:lsdException w:name="Colorful Grid Accent 2" w:semiHidden="0" w:uiPriority="73" w:unhideWhenUsed="0"/>
+    <w:lsdException w:name="Light Shading Accent 3" w:semiHidden="0" w:uiPriority="60" w:unhideWhenUsed="0"/>
+    <w:lsdException w:name="Light List Accent 3" w:semiHidden="0" w:uiPriority="61" w:unhideWhenUsed="0"/>
+    <w:lsdException w:name="Light Grid Accent 3" w:semiHidden="0" w:uiPriority="62" w:unhideWhenUsed="0"/>
+    <w:lsdException w:name="Medium Shading 1 Accent 3" w:semiHidden="0" w:uiPriority="63" w:unhideWhenUsed="0"/>
+    <w:lsdException w:name="Medium Shading 2 Accent 3" w:semiHidden="0" w:uiPriority="64" w:unhideWhenUsed="0"/>
+    <w:lsdException w:name="Medium List 1 Accent 3" w:semiHidden="0" w:uiPriority="65" w:unhideWhenUsed="0"/>
+    <w:lsdException w:name="Medium List 2 Accent 3" w:semiHidden="0" w:uiPriority="66" w:unhideWhenUsed="0"/>
+    <w:lsdException w:name="Medium Grid 1 Accent 3" w:semiHidden="0" w:uiPriority="67" w:unhideWhenUsed="0"/>
+    <w:lsdException w:name="Medium Grid 2 Accent 3" w:semiHidden="0" w:uiPriority="68" w:unhideWhenUsed="0"/>
+    <w:lsdException w:name="Medium Grid 3 Accent 3" w:semiHidden="0" w:uiPriority="69" w:unhideWhenUsed="0"/>
+    <w:lsdException w:name="Dark List Accent 3" w:semiHidden="0" w:uiPriority="70" w:unhideWhenUsed="0"/>
+    <w:lsdException w:name="Colorful Shading Accent 3" w:semiHidden="0" w:uiPriority="71" w:unhideWhenUsed="0"/>
+    <w:lsdException w:name="Colorful List Accent 3" w:semiHidden="0" w:uiPriority="72" w:unhideWhenUsed="0"/>
+    <w:lsdException w:name="Colorful Grid Accent 3" w:semiHidden="0" w:uiPriority="73" w:unhideWhenUsed="0"/>
+    <w:lsdException w:name="Light Shading Accent 4" w:semiHidden="0" w:uiPriority="60" w:unhideWhenUsed="0"/>
+    <w:lsdException w:name="Light List Accent 4" w:semiHidden="0" w:uiPriority="61" w:unhideWhenUsed="0"/>
+    <w:lsdException w:name="Light Grid Accent 4" w:semiHidden="0" w:uiPriority="62" w:unhideWhenUsed="0"/>
+    <w:lsdException w:name="Medium Shading 1 Accent 4" w:semiHidden="0" w:uiPriority="63" w:unhideWhenUsed="0"/>
+    <w:lsdException w:name="Medium Shading 2 Accent 4" w:semiHidden="0" w:uiPriority="64" w:unhideWhenUsed="0"/>
+    <w:lsdException w:name="Medium List 1 Accent 4" w:semiHidden="0" w:uiPriority="65" w:unhideWhenUsed="0"/>
+    <w:lsdException w:name="Medium List 2 Accent 4" w:semiHidden="0" w:uiPriority="66" w:unhideWhenUsed="0"/>
+    <w:lsdException w:name="Medium Grid 1 Accent 4" w:semiHidden="0" w:uiPriority="67" w:unhideWhenUsed="0"/>
+    <w:lsdException w:name="Medium Grid 2 Accent 4" w:semiHidden="0" w:uiPriority="68" w:unhideWhenUsed="0"/>
+    <w:lsdException w:name="Medium Grid 3 Accent 4" w:semiHidden="0" w:uiPriority="69" w:unhideWhenUsed="0"/>
+    <w:lsdException w:name="Dark List Accent 4" w:semiHidden="0" w:uiPriority="70" w:unhideWhenUsed="0"/>
+    <w:lsdException w:name="Colorful Shading Accent 4" w:semiHidden="0" w:uiPriority="71" w:unhideWhenUsed="0"/>
+    <w:lsdException w:name="Colorful List Accent 4" w:semiHidden="0" w:uiPriority="72" w:unhideWhenUsed="0"/>
+    <w:lsdException w:name="Colorful Grid Accent 4" w:semiHidden="0" w:uiPriority="73" w:unhideWhenUsed="0"/>
+    <w:lsdException w:name="Light Shading Accent 5" w:semiHidden="0" w:uiPriority="60" w:unhideWhenUsed="0"/>
+    <w:lsdException w:name="Light List Accent 5" w:semiHidden="0" w:uiPriority="61" w:unhideWhenUsed="0"/>
+    <w:lsdException w:name="Light Grid Accent 5" w:semiHidden="0" w:uiPriority="62" w:unhideWhenUsed="0"/>
+    <w:lsdException w:name="Medium Shading 1 Accent 5" w:semiHidden="0" w:uiPriority="63" w:unhideWhenUsed="0"/>
+    <w:lsdException w:name="Medium Shading 2 Accent 5" w:semiHidden="0" w:uiPriority="64" w:unhideWhenUsed="0"/>
+    <w:lsdException w:name="Medium List 1 Accent 5" w:semiHidden="0" w:uiPriority="65" w:unhideWhenUsed="0"/>
+    <w:lsdException w:name="Medium List 2 Accent 5" w:semiHidden="0" w:uiPriority="66" w:unhideWhenUsed="0"/>
+    <w:lsdException w:name="Medium Grid 1 Accent 5" w:semiHidden="0" w:uiPriority="67" w:unhideWhenUsed="0"/>
+    <w:lsdException w:name="Medium Grid 2 Accent 5" w:semiHidden="0" w:uiPriority="68" w:unhideWhenUsed="0"/>
+    <w:lsdException w:name="Medium Grid 3 Accent 5" w:semiHidden="0" w:uiPriority="69" w:unhideWhenUsed="0"/>
+    <w:lsdException w:name="Dark List Accent 5" w:semiHidden="0" w:uiPriority="70" w:unhideWhenUsed="0"/>
+    <w:lsdException w:name="Colorful Shading Accent 5" w:semiHidden="0" w:uiPriority="71" w:unhideWhenUsed="0"/>
+    <w:lsdException w:name="Colorful List Accent 5" w:semiHidden="0" w:uiPriority="72" w:unhideWhenUsed="0"/>
+    <w:lsdException w:name="Colorful Grid Accent 5" w:semiHidden="0" w:uiPriority="73" w:unhideWhenUsed="0"/>
+    <w:lsdException w:name="Light Shading Accent 6" w:semiHidden="0" w:uiPriority="60" w:unhideWhenUsed="0"/>
+    <w:lsdException w:name="Light List Accent 6" w:semiHidden="0" w:uiPriority="61" w:unhideWhenUsed="0"/>
+    <w:lsdException w:name="Light Grid Accent 6" w:semiHidden="0" w:uiPriority="62" w:unhideWhenUsed="0"/>
+    <w:lsdException w:name="Medium Shading 1 Accent 6" w:semiHidden="0" w:uiPriority="63" w:unhideWhenUsed="0"/>
+    <w:lsdException w:name="Medium Shading 2 Accent 6" w:semiHidden="0" w:uiPriority="64" w:unhideWhenUsed="0"/>
+    <w:lsdException w:name="Medium List 1 Accent 6" w:semiHidden="0" w:uiPriority="65" w:unhideWhenUsed="0"/>
+    <w:lsdException w:name="Medium List 2 Accent 6" w:semiHidden="0" w:uiPriority="66" w:unhideWhenUsed="0"/>
+    <w:lsdException w:name="Medium Grid 1 Accent 6" w:semiHidden="0" w:uiPriority="67" w:unhideWhenUsed="0"/>
+    <w:lsdException w:name="Medium Grid 2 Accent 6" w:semiHidden="0" w:uiPriority="68" w:unhideWhenUsed="0"/>
+    <w:lsdException w:name="Medium Grid 3 Accent 6" w:semiHidden="0" w:uiPriority="69" w:unhideWhenUsed="0"/>
+    <w:lsdException w:name="Dark List Accent 6" w:semiHidden="0" w:uiPriority="70" w:unhideWhenUsed="0"/>
+    <w:lsdException w:name="Colorful Shading Accent 6" w:semiHidden="0" w:uiPriority="71" w:unhideWhenUsed="0"/>
+    <w:lsdException w:name="Colorful List Accent 6" w:semiHidden="0" w:uiPriority="72" w:unhideWhenUsed="0"/>
+    <w:lsdException w:name="Colorful Grid Accent 6" w:semiHidden="0" w:uiPriority="73" w:unhideWhenUsed="0"/>
+    <w:lsdException w:name="Subtle Emphasis" w:semiHidden="0" w:uiPriority="19" w:unhideWhenUsed="0" w:qFormat="1"/>
+    <w:lsdException w:name="Intense Emphasis" w:semiHidden="0" w:uiPriority="21" w:unhideWhenUsed="0" w:qFormat="1"/>
+    <w:lsdException w:name="Subtle Reference" w:semiHidden="0" w:uiPriority="31" w:unhideWhenUsed="0" w:qFormat="1"/>
+    <w:lsdException w:name="Intense Reference" w:semiHidden="0" w:uiPriority="32" w:unhideWhenUsed="0" w:qFormat="1"/>
+    <w:lsdException w:name="Book Title" w:semiHidden="0" w:uiPriority="33" w:unhideWhenUsed="0" w:qFormat="1"/>
+    <w:lsdException w:name="Bibliography" w:uiPriority="37"/>
+    <w:lsdException w:name="TOC Heading" w:uiPriority="39" w:qFormat="1"/>
   </w:latentStyles>
-  <w:style w:type="paragraph" w:default="1" w:styleId="Normal">
+  <w:style w:type="paragraph" w:default="1" w:styleId="a">
     <w:name w:val="Normal"/>
     <w:qFormat/>
     <w:rsid w:val="005258A4"/>
   </w:style>
-  <w:style w:type="paragraph" w:styleId="Heading1">
+  <w:style w:type="paragraph" w:styleId="1">
     <w:name w:val="heading 1"/>
-    <w:basedOn w:val="Normal"/>
-    <w:next w:val="Normal"/>
-    <w:link w:val="Heading1Char"/>
+    <w:basedOn w:val="a"/>
+    <w:next w:val="a"/>
+    <w:link w:val="1Char"/>
     <w:uiPriority w:val="9"/>
     <w:qFormat/>
     <w:rsid w:val="005258A4"/>
@@ -890,11 +711,11 @@
       <w:szCs w:val="32"/>
     </w:rPr>
   </w:style>
-  <w:style w:type="paragraph" w:styleId="Heading2">
+  <w:style w:type="paragraph" w:styleId="2">
     <w:name w:val="heading 2"/>
-    <w:basedOn w:val="Normal"/>
-    <w:next w:val="Normal"/>
-    <w:link w:val="Heading2Char"/>
+    <w:basedOn w:val="a"/>
+    <w:next w:val="a"/>
+    <w:link w:val="2Char"/>
     <w:uiPriority w:val="9"/>
     <w:semiHidden/>
     <w:unhideWhenUsed/>
@@ -912,11 +733,11 @@
       <w:szCs w:val="28"/>
     </w:rPr>
   </w:style>
-  <w:style w:type="paragraph" w:styleId="Heading3">
+  <w:style w:type="paragraph" w:styleId="3">
     <w:name w:val="heading 3"/>
-    <w:basedOn w:val="Normal"/>
-    <w:next w:val="Normal"/>
-    <w:link w:val="Heading3Char"/>
+    <w:basedOn w:val="a"/>
+    <w:next w:val="a"/>
+    <w:link w:val="3Char"/>
     <w:uiPriority w:val="9"/>
     <w:semiHidden/>
     <w:unhideWhenUsed/>
@@ -934,11 +755,11 @@
       <w:szCs w:val="24"/>
     </w:rPr>
   </w:style>
-  <w:style w:type="paragraph" w:styleId="Heading4">
+  <w:style w:type="paragraph" w:styleId="4">
     <w:name w:val="heading 4"/>
-    <w:basedOn w:val="Normal"/>
-    <w:next w:val="Normal"/>
-    <w:link w:val="Heading4Char"/>
+    <w:basedOn w:val="a"/>
+    <w:next w:val="a"/>
+    <w:link w:val="4Char"/>
     <w:uiPriority w:val="9"/>
     <w:semiHidden/>
     <w:unhideWhenUsed/>
@@ -956,11 +777,11 @@
       <w:szCs w:val="22"/>
     </w:rPr>
   </w:style>
-  <w:style w:type="paragraph" w:styleId="Heading5">
+  <w:style w:type="paragraph" w:styleId="5">
     <w:name w:val="heading 5"/>
-    <w:basedOn w:val="Normal"/>
-    <w:next w:val="Normal"/>
-    <w:link w:val="Heading5Char"/>
+    <w:basedOn w:val="a"/>
+    <w:next w:val="a"/>
+    <w:link w:val="5Char"/>
     <w:uiPriority w:val="9"/>
     <w:semiHidden/>
     <w:unhideWhenUsed/>
@@ -979,11 +800,11 @@
       <w:szCs w:val="26"/>
     </w:rPr>
   </w:style>
-  <w:style w:type="paragraph" w:styleId="Heading6">
+  <w:style w:type="paragraph" w:styleId="6">
     <w:name w:val="heading 6"/>
-    <w:basedOn w:val="Normal"/>
-    <w:next w:val="Normal"/>
-    <w:link w:val="Heading6Char"/>
+    <w:basedOn w:val="a"/>
+    <w:next w:val="a"/>
+    <w:link w:val="6Char"/>
     <w:uiPriority w:val="9"/>
     <w:semiHidden/>
     <w:unhideWhenUsed/>
@@ -1001,11 +822,11 @@
       <w:sz w:val="22"/>
     </w:rPr>
   </w:style>
-  <w:style w:type="paragraph" w:styleId="Heading7">
+  <w:style w:type="paragraph" w:styleId="7">
     <w:name w:val="heading 7"/>
-    <w:basedOn w:val="Normal"/>
-    <w:next w:val="Normal"/>
-    <w:link w:val="Heading7Char"/>
+    <w:basedOn w:val="a"/>
+    <w:next w:val="a"/>
+    <w:link w:val="7Char"/>
     <w:uiPriority w:val="9"/>
     <w:semiHidden/>
     <w:unhideWhenUsed/>
@@ -1023,11 +844,11 @@
       <w:spacing w:val="10"/>
     </w:rPr>
   </w:style>
-  <w:style w:type="paragraph" w:styleId="Heading8">
+  <w:style w:type="paragraph" w:styleId="8">
     <w:name w:val="heading 8"/>
-    <w:basedOn w:val="Normal"/>
-    <w:next w:val="Normal"/>
-    <w:link w:val="Heading8Char"/>
+    <w:basedOn w:val="a"/>
+    <w:next w:val="a"/>
+    <w:link w:val="8Char"/>
     <w:uiPriority w:val="9"/>
     <w:semiHidden/>
     <w:unhideWhenUsed/>
@@ -1045,11 +866,11 @@
       <w:color w:val="C45911" w:themeColor="accent2" w:themeShade="BF"/>
     </w:rPr>
   </w:style>
-  <w:style w:type="paragraph" w:styleId="Heading9">
+  <w:style w:type="paragraph" w:styleId="9">
     <w:name w:val="heading 9"/>
-    <w:basedOn w:val="Normal"/>
-    <w:next w:val="Normal"/>
-    <w:link w:val="Heading9Char"/>
+    <w:basedOn w:val="a"/>
+    <w:next w:val="a"/>
+    <w:link w:val="9Char"/>
     <w:uiPriority w:val="9"/>
     <w:semiHidden/>
     <w:unhideWhenUsed/>
@@ -1067,13 +888,13 @@
       <w:color w:val="823B0B" w:themeColor="accent2" w:themeShade="7F"/>
     </w:rPr>
   </w:style>
-  <w:style w:type="character" w:default="1" w:styleId="DefaultParagraphFont">
+  <w:style w:type="character" w:default="1" w:styleId="a0">
     <w:name w:val="Default Paragraph Font"/>
     <w:uiPriority w:val="1"/>
     <w:semiHidden/>
     <w:unhideWhenUsed/>
   </w:style>
-  <w:style w:type="table" w:default="1" w:styleId="TableNormal">
+  <w:style w:type="table" w:default="1" w:styleId="a1">
     <w:name w:val="Normal Table"/>
     <w:uiPriority w:val="99"/>
     <w:semiHidden/>
@@ -1088,16 +909,16 @@
       </w:tblCellMar>
     </w:tblPr>
   </w:style>
-  <w:style w:type="numbering" w:default="1" w:styleId="NoList">
+  <w:style w:type="numbering" w:default="1" w:styleId="a2">
     <w:name w:val="No List"/>
     <w:uiPriority w:val="99"/>
     <w:semiHidden/>
     <w:unhideWhenUsed/>
   </w:style>
-  <w:style w:type="character" w:customStyle="1" w:styleId="Heading1Char">
-    <w:name w:val="Heading 1 Char"/>
-    <w:basedOn w:val="DefaultParagraphFont"/>
-    <w:link w:val="Heading1"/>
+  <w:style w:type="character" w:customStyle="1" w:styleId="1Char">
+    <w:name w:val="标题 1 Char"/>
+    <w:basedOn w:val="a0"/>
+    <w:link w:val="1"/>
     <w:uiPriority w:val="9"/>
     <w:rsid w:val="005258A4"/>
     <w:rPr>
@@ -1107,10 +928,10 @@
       <w:szCs w:val="32"/>
     </w:rPr>
   </w:style>
-  <w:style w:type="character" w:customStyle="1" w:styleId="Heading2Char">
-    <w:name w:val="Heading 2 Char"/>
-    <w:basedOn w:val="DefaultParagraphFont"/>
-    <w:link w:val="Heading2"/>
+  <w:style w:type="character" w:customStyle="1" w:styleId="2Char">
+    <w:name w:val="标题 2 Char"/>
+    <w:basedOn w:val="a0"/>
+    <w:link w:val="2"/>
     <w:uiPriority w:val="9"/>
     <w:semiHidden/>
     <w:rsid w:val="005258A4"/>
@@ -1121,10 +942,10 @@
       <w:szCs w:val="28"/>
     </w:rPr>
   </w:style>
-  <w:style w:type="character" w:customStyle="1" w:styleId="Heading3Char">
-    <w:name w:val="Heading 3 Char"/>
-    <w:basedOn w:val="DefaultParagraphFont"/>
-    <w:link w:val="Heading3"/>
+  <w:style w:type="character" w:customStyle="1" w:styleId="3Char">
+    <w:name w:val="标题 3 Char"/>
+    <w:basedOn w:val="a0"/>
+    <w:link w:val="3"/>
     <w:uiPriority w:val="9"/>
     <w:semiHidden/>
     <w:rsid w:val="005258A4"/>
@@ -1135,10 +956,10 @@
       <w:szCs w:val="24"/>
     </w:rPr>
   </w:style>
-  <w:style w:type="character" w:customStyle="1" w:styleId="Heading4Char">
-    <w:name w:val="Heading 4 Char"/>
-    <w:basedOn w:val="DefaultParagraphFont"/>
-    <w:link w:val="Heading4"/>
+  <w:style w:type="character" w:customStyle="1" w:styleId="4Char">
+    <w:name w:val="标题 4 Char"/>
+    <w:basedOn w:val="a0"/>
+    <w:link w:val="4"/>
     <w:uiPriority w:val="9"/>
     <w:semiHidden/>
     <w:rsid w:val="005258A4"/>
@@ -1149,10 +970,10 @@
       <w:szCs w:val="22"/>
     </w:rPr>
   </w:style>
-  <w:style w:type="character" w:customStyle="1" w:styleId="Heading5Char">
-    <w:name w:val="Heading 5 Char"/>
-    <w:basedOn w:val="DefaultParagraphFont"/>
-    <w:link w:val="Heading5"/>
+  <w:style w:type="character" w:customStyle="1" w:styleId="5Char">
+    <w:name w:val="标题 5 Char"/>
+    <w:basedOn w:val="a0"/>
+    <w:link w:val="5"/>
     <w:uiPriority w:val="9"/>
     <w:semiHidden/>
     <w:rsid w:val="005258A4"/>
@@ -1164,10 +985,10 @@
       <w:szCs w:val="26"/>
     </w:rPr>
   </w:style>
-  <w:style w:type="character" w:customStyle="1" w:styleId="Heading6Char">
-    <w:name w:val="Heading 6 Char"/>
-    <w:basedOn w:val="DefaultParagraphFont"/>
-    <w:link w:val="Heading6"/>
+  <w:style w:type="character" w:customStyle="1" w:styleId="6Char">
+    <w:name w:val="标题 6 Char"/>
+    <w:basedOn w:val="a0"/>
+    <w:link w:val="6"/>
     <w:uiPriority w:val="9"/>
     <w:semiHidden/>
     <w:rsid w:val="005258A4"/>
@@ -1178,10 +999,10 @@
       <w:sz w:val="22"/>
     </w:rPr>
   </w:style>
-  <w:style w:type="character" w:customStyle="1" w:styleId="Heading7Char">
-    <w:name w:val="Heading 7 Char"/>
-    <w:basedOn w:val="DefaultParagraphFont"/>
-    <w:link w:val="Heading7"/>
+  <w:style w:type="character" w:customStyle="1" w:styleId="7Char">
+    <w:name w:val="标题 7 Char"/>
+    <w:basedOn w:val="a0"/>
+    <w:link w:val="7"/>
     <w:uiPriority w:val="9"/>
     <w:semiHidden/>
     <w:rsid w:val="005258A4"/>
@@ -1192,10 +1013,10 @@
       <w:spacing w:val="10"/>
     </w:rPr>
   </w:style>
-  <w:style w:type="character" w:customStyle="1" w:styleId="Heading8Char">
-    <w:name w:val="Heading 8 Char"/>
-    <w:basedOn w:val="DefaultParagraphFont"/>
-    <w:link w:val="Heading8"/>
+  <w:style w:type="character" w:customStyle="1" w:styleId="8Char">
+    <w:name w:val="标题 8 Char"/>
+    <w:basedOn w:val="a0"/>
+    <w:link w:val="8"/>
     <w:uiPriority w:val="9"/>
     <w:semiHidden/>
     <w:rsid w:val="005258A4"/>
@@ -1206,10 +1027,10 @@
       <w:color w:val="C45911" w:themeColor="accent2" w:themeShade="BF"/>
     </w:rPr>
   </w:style>
-  <w:style w:type="character" w:customStyle="1" w:styleId="Heading9Char">
-    <w:name w:val="Heading 9 Char"/>
-    <w:basedOn w:val="DefaultParagraphFont"/>
-    <w:link w:val="Heading9"/>
+  <w:style w:type="character" w:customStyle="1" w:styleId="9Char">
+    <w:name w:val="标题 9 Char"/>
+    <w:basedOn w:val="a0"/>
+    <w:link w:val="9"/>
     <w:uiPriority w:val="9"/>
     <w:semiHidden/>
     <w:rsid w:val="005258A4"/>
@@ -1220,11 +1041,11 @@
       <w:color w:val="823B0B" w:themeColor="accent2" w:themeShade="7F"/>
     </w:rPr>
   </w:style>
-  <w:style w:type="paragraph" w:styleId="Title">
+  <w:style w:type="paragraph" w:styleId="a3">
     <w:name w:val="Title"/>
-    <w:basedOn w:val="Normal"/>
-    <w:next w:val="Normal"/>
-    <w:link w:val="TitleChar"/>
+    <w:basedOn w:val="a"/>
+    <w:next w:val="a"/>
+    <w:link w:val="Char"/>
     <w:uiPriority w:val="10"/>
     <w:qFormat/>
     <w:rsid w:val="005258A4"/>
@@ -1241,10 +1062,10 @@
       <w:szCs w:val="48"/>
     </w:rPr>
   </w:style>
-  <w:style w:type="character" w:customStyle="1" w:styleId="TitleChar">
-    <w:name w:val="Title Char"/>
-    <w:basedOn w:val="DefaultParagraphFont"/>
-    <w:link w:val="Title"/>
+  <w:style w:type="character" w:customStyle="1" w:styleId="Char">
+    <w:name w:val="标题 Char"/>
+    <w:basedOn w:val="a0"/>
+    <w:link w:val="a3"/>
     <w:uiPriority w:val="10"/>
     <w:rsid w:val="005258A4"/>
     <w:rPr>
@@ -1253,11 +1074,11 @@
       <w:szCs w:val="48"/>
     </w:rPr>
   </w:style>
-  <w:style w:type="paragraph" w:styleId="Subtitle">
+  <w:style w:type="paragraph" w:styleId="a4">
     <w:name w:val="Subtitle"/>
-    <w:basedOn w:val="Normal"/>
-    <w:next w:val="Normal"/>
-    <w:link w:val="SubtitleChar"/>
+    <w:basedOn w:val="a"/>
+    <w:next w:val="a"/>
+    <w:link w:val="Char0"/>
     <w:uiPriority w:val="11"/>
     <w:qFormat/>
     <w:rsid w:val="005258A4"/>
@@ -1270,10 +1091,10 @@
       <w:szCs w:val="22"/>
     </w:rPr>
   </w:style>
-  <w:style w:type="character" w:customStyle="1" w:styleId="SubtitleChar">
-    <w:name w:val="Subtitle Char"/>
-    <w:basedOn w:val="DefaultParagraphFont"/>
-    <w:link w:val="Subtitle"/>
+  <w:style w:type="character" w:customStyle="1" w:styleId="Char0">
+    <w:name w:val="副标题 Char"/>
+    <w:basedOn w:val="a0"/>
+    <w:link w:val="a4"/>
     <w:uiPriority w:val="11"/>
     <w:rsid w:val="005258A4"/>
     <w:rPr>
@@ -1281,7 +1102,7 @@
       <w:szCs w:val="22"/>
     </w:rPr>
   </w:style>
-  <w:style w:type="character" w:styleId="Strong">
+  <w:style w:type="character" w:styleId="a5">
     <w:name w:val="Strong"/>
     <w:uiPriority w:val="22"/>
     <w:qFormat/>
@@ -1291,7 +1112,7 @@
       <w:color w:val="ED7D31" w:themeColor="accent2"/>
     </w:rPr>
   </w:style>
-  <w:style w:type="character" w:styleId="Emphasis">
+  <w:style w:type="character" w:styleId="a6">
     <w:name w:val="Emphasis"/>
     <w:uiPriority w:val="20"/>
     <w:qFormat/>
@@ -1302,10 +1123,10 @@
       <w:spacing w:val="10"/>
     </w:rPr>
   </w:style>
-  <w:style w:type="paragraph" w:styleId="NoSpacing">
+  <w:style w:type="paragraph" w:styleId="a7">
     <w:name w:val="No Spacing"/>
-    <w:basedOn w:val="Normal"/>
-    <w:link w:val="NoSpacingChar"/>
+    <w:basedOn w:val="a"/>
+    <w:link w:val="Char1"/>
     <w:uiPriority w:val="1"/>
     <w:qFormat/>
     <w:rsid w:val="005258A4"/>
@@ -1313,16 +1134,16 @@
       <w:spacing w:after="0" w:line="240" w:lineRule="auto"/>
     </w:pPr>
   </w:style>
-  <w:style w:type="character" w:customStyle="1" w:styleId="NoSpacingChar">
-    <w:name w:val="No Spacing Char"/>
-    <w:basedOn w:val="DefaultParagraphFont"/>
-    <w:link w:val="NoSpacing"/>
+  <w:style w:type="character" w:customStyle="1" w:styleId="Char1">
+    <w:name w:val="无间隔 Char"/>
+    <w:basedOn w:val="a0"/>
+    <w:link w:val="a7"/>
     <w:uiPriority w:val="1"/>
     <w:rsid w:val="005258A4"/>
   </w:style>
-  <w:style w:type="paragraph" w:styleId="ListParagraph">
+  <w:style w:type="paragraph" w:styleId="a8">
     <w:name w:val="List Paragraph"/>
-    <w:basedOn w:val="Normal"/>
+    <w:basedOn w:val="a"/>
     <w:uiPriority w:val="34"/>
     <w:qFormat/>
     <w:rsid w:val="005258A4"/>
@@ -1331,11 +1152,11 @@
       <w:contextualSpacing/>
     </w:pPr>
   </w:style>
-  <w:style w:type="paragraph" w:styleId="Quote">
+  <w:style w:type="paragraph" w:styleId="a9">
     <w:name w:val="Quote"/>
-    <w:basedOn w:val="Normal"/>
-    <w:next w:val="Normal"/>
-    <w:link w:val="QuoteChar"/>
+    <w:basedOn w:val="a"/>
+    <w:next w:val="a"/>
+    <w:link w:val="Char2"/>
     <w:uiPriority w:val="29"/>
     <w:qFormat/>
     <w:rsid w:val="005258A4"/>
@@ -1343,21 +1164,21 @@
       <w:i/>
     </w:rPr>
   </w:style>
-  <w:style w:type="character" w:customStyle="1" w:styleId="QuoteChar">
-    <w:name w:val="Quote Char"/>
-    <w:basedOn w:val="DefaultParagraphFont"/>
-    <w:link w:val="Quote"/>
+  <w:style w:type="character" w:customStyle="1" w:styleId="Char2">
+    <w:name w:val="引用 Char"/>
+    <w:basedOn w:val="a0"/>
+    <w:link w:val="a9"/>
     <w:uiPriority w:val="29"/>
     <w:rsid w:val="005258A4"/>
     <w:rPr>
       <w:i/>
     </w:rPr>
   </w:style>
-  <w:style w:type="paragraph" w:styleId="IntenseQuote">
+  <w:style w:type="paragraph" w:styleId="aa">
     <w:name w:val="Intense Quote"/>
-    <w:basedOn w:val="Normal"/>
-    <w:next w:val="Normal"/>
-    <w:link w:val="IntenseQuoteChar"/>
+    <w:basedOn w:val="a"/>
+    <w:next w:val="a"/>
+    <w:link w:val="Char3"/>
     <w:uiPriority w:val="30"/>
     <w:qFormat/>
     <w:rsid w:val="005258A4"/>
@@ -1378,10 +1199,10 @@
       <w:color w:val="FFFFFF" w:themeColor="background1"/>
     </w:rPr>
   </w:style>
-  <w:style w:type="character" w:customStyle="1" w:styleId="IntenseQuoteChar">
-    <w:name w:val="Intense Quote Char"/>
-    <w:basedOn w:val="DefaultParagraphFont"/>
-    <w:link w:val="IntenseQuote"/>
+  <w:style w:type="character" w:customStyle="1" w:styleId="Char3">
+    <w:name w:val="明显引用 Char"/>
+    <w:basedOn w:val="a0"/>
+    <w:link w:val="aa"/>
     <w:uiPriority w:val="30"/>
     <w:rsid w:val="005258A4"/>
     <w:rPr>
@@ -1391,7 +1212,7 @@
       <w:shd w:val="clear" w:color="auto" w:fill="ED7D31" w:themeFill="accent2"/>
     </w:rPr>
   </w:style>
-  <w:style w:type="character" w:styleId="SubtleEmphasis">
+  <w:style w:type="character" w:styleId="ab">
     <w:name w:val="Subtle Emphasis"/>
     <w:uiPriority w:val="19"/>
     <w:qFormat/>
@@ -1400,7 +1221,7 @@
       <w:i/>
     </w:rPr>
   </w:style>
-  <w:style w:type="character" w:styleId="IntenseEmphasis">
+  <w:style w:type="character" w:styleId="ac">
     <w:name w:val="Intense Emphasis"/>
     <w:uiPriority w:val="21"/>
     <w:qFormat/>
@@ -1412,7 +1233,7 @@
       <w:spacing w:val="10"/>
     </w:rPr>
   </w:style>
-  <w:style w:type="character" w:styleId="SubtleReference">
+  <w:style w:type="character" w:styleId="ad">
     <w:name w:val="Subtle Reference"/>
     <w:uiPriority w:val="31"/>
     <w:qFormat/>
@@ -1421,7 +1242,7 @@
       <w:b/>
     </w:rPr>
   </w:style>
-  <w:style w:type="character" w:styleId="IntenseReference">
+  <w:style w:type="character" w:styleId="ae">
     <w:name w:val="Intense Reference"/>
     <w:uiPriority w:val="32"/>
     <w:qFormat/>
@@ -1436,7 +1257,7 @@
       <w:u w:val="single"/>
     </w:rPr>
   </w:style>
-  <w:style w:type="character" w:styleId="BookTitle">
+  <w:style w:type="character" w:styleId="af">
     <w:name w:val="Book Title"/>
     <w:uiPriority w:val="33"/>
     <w:qFormat/>
@@ -1449,10 +1270,10 @@
       <w:szCs w:val="20"/>
     </w:rPr>
   </w:style>
-  <w:style w:type="paragraph" w:styleId="TOCHeading">
+  <w:style w:type="paragraph" w:styleId="TOC">
     <w:name w:val="TOC Heading"/>
-    <w:basedOn w:val="Heading1"/>
-    <w:next w:val="Normal"/>
+    <w:basedOn w:val="1"/>
+    <w:next w:val="a"/>
     <w:uiPriority w:val="39"/>
     <w:semiHidden/>
     <w:unhideWhenUsed/>
@@ -1462,10 +1283,10 @@
       <w:outlineLvl w:val="9"/>
     </w:pPr>
   </w:style>
-  <w:style w:type="paragraph" w:styleId="Caption">
+  <w:style w:type="paragraph" w:styleId="af0">
     <w:name w:val="caption"/>
-    <w:basedOn w:val="Normal"/>
-    <w:next w:val="Normal"/>
+    <w:basedOn w:val="a"/>
+    <w:next w:val="a"/>
     <w:uiPriority w:val="35"/>
     <w:semiHidden/>
     <w:unhideWhenUsed/>
@@ -1476,6 +1297,912 @@
       <w:bCs/>
       <w:caps/>
       <w:sz w:val="16"/>
+      <w:szCs w:val="18"/>
+    </w:rPr>
+  </w:style>
+  <w:style w:type="paragraph" w:styleId="af1">
+    <w:name w:val="header"/>
+    <w:basedOn w:val="a"/>
+    <w:link w:val="Char4"/>
+    <w:uiPriority w:val="99"/>
+    <w:unhideWhenUsed/>
+    <w:rsid w:val="00D57A33"/>
+    <w:pPr>
+      <w:pBdr>
+        <w:bottom w:val="single" w:sz="6" w:space="1" w:color="auto"/>
+      </w:pBdr>
+      <w:tabs>
+        <w:tab w:val="center" w:pos="4153"/>
+        <w:tab w:val="right" w:pos="8306"/>
+      </w:tabs>
+      <w:snapToGrid w:val="0"/>
+      <w:spacing w:line="240" w:lineRule="auto"/>
+      <w:jc w:val="center"/>
+    </w:pPr>
+    <w:rPr>
+      <w:sz w:val="18"/>
+      <w:szCs w:val="18"/>
+    </w:rPr>
+  </w:style>
+  <w:style w:type="character" w:customStyle="1" w:styleId="Char4">
+    <w:name w:val="页眉 Char"/>
+    <w:basedOn w:val="a0"/>
+    <w:link w:val="af1"/>
+    <w:uiPriority w:val="99"/>
+    <w:rsid w:val="00D57A33"/>
+    <w:rPr>
+      <w:sz w:val="18"/>
+      <w:szCs w:val="18"/>
+    </w:rPr>
+  </w:style>
+  <w:style w:type="paragraph" w:styleId="af2">
+    <w:name w:val="footer"/>
+    <w:basedOn w:val="a"/>
+    <w:link w:val="Char5"/>
+    <w:uiPriority w:val="99"/>
+    <w:unhideWhenUsed/>
+    <w:rsid w:val="00D57A33"/>
+    <w:pPr>
+      <w:tabs>
+        <w:tab w:val="center" w:pos="4153"/>
+        <w:tab w:val="right" w:pos="8306"/>
+      </w:tabs>
+      <w:snapToGrid w:val="0"/>
+      <w:spacing w:line="240" w:lineRule="auto"/>
+      <w:jc w:val="left"/>
+    </w:pPr>
+    <w:rPr>
+      <w:sz w:val="18"/>
+      <w:szCs w:val="18"/>
+    </w:rPr>
+  </w:style>
+  <w:style w:type="character" w:customStyle="1" w:styleId="Char5">
+    <w:name w:val="页脚 Char"/>
+    <w:basedOn w:val="a0"/>
+    <w:link w:val="af2"/>
+    <w:uiPriority w:val="99"/>
+    <w:rsid w:val="00D57A33"/>
+    <w:rPr>
+      <w:sz w:val="18"/>
+      <w:szCs w:val="18"/>
+    </w:rPr>
+  </w:style>
+</w:styles>
+</file>
+
+<file path=word/stylesWithEffects.xml><?xml version="1.0" encoding="utf-8"?>
+<w:styles xmlns:wpc="http://schemas.microsoft.com/office/word/2010/wordprocessingCanvas" xmlns:mc="http://schemas.openxmlformats.org/markup-compatibility/2006" xmlns:o="urn:schemas-microsoft-com:office:office" xmlns:r="http://schemas.openxmlformats.org/officeDocument/2006/relationships" xmlns:m="http://schemas.openxmlformats.org/officeDocument/2006/math" xmlns:v="urn:schemas-microsoft-com:vml" xmlns:wp14="http://schemas.microsoft.com/office/word/2010/wordprocessingDrawing" xmlns:wp="http://schemas.openxmlformats.org/drawingml/2006/wordprocessingDrawing" xmlns:w10="urn:schemas-microsoft-com:office:word" xmlns:w="http://schemas.openxmlformats.org/wordprocessingml/2006/main" xmlns:w14="http://schemas.microsoft.com/office/word/2010/wordml" xmlns:wpg="http://schemas.microsoft.com/office/word/2010/wordprocessingGroup" xmlns:wpi="http://schemas.microsoft.com/office/word/2010/wordprocessingInk" xmlns:wne="http://schemas.microsoft.com/office/word/2006/wordml" xmlns:wps="http://schemas.microsoft.com/office/word/2010/wordprocessingShape" mc:Ignorable="w14 wp14">
+  <w:docDefaults>
+    <w:rPrDefault>
+      <w:rPr>
+        <w:rFonts w:asciiTheme="minorHAnsi" w:eastAsiaTheme="minorEastAsia" w:hAnsiTheme="minorHAnsi" w:cstheme="minorBidi"/>
+        <w:lang w:val="en-US" w:eastAsia="zh-CN" w:bidi="ar-SA"/>
+      </w:rPr>
+    </w:rPrDefault>
+    <w:pPrDefault>
+      <w:pPr>
+        <w:spacing w:after="200" w:line="276" w:lineRule="auto"/>
+        <w:jc w:val="both"/>
+      </w:pPr>
+    </w:pPrDefault>
+  </w:docDefaults>
+  <w:latentStyles w:defLockedState="0" w:defUIPriority="99" w:defSemiHidden="1" w:defUnhideWhenUsed="1" w:defQFormat="0" w:count="267">
+    <w:lsdException w:name="Normal" w:semiHidden="0" w:uiPriority="0" w:unhideWhenUsed="0" w:qFormat="1"/>
+    <w:lsdException w:name="heading 1" w:semiHidden="0" w:uiPriority="9" w:unhideWhenUsed="0" w:qFormat="1"/>
+    <w:lsdException w:name="heading 2" w:uiPriority="9" w:qFormat="1"/>
+    <w:lsdException w:name="heading 3" w:uiPriority="9" w:qFormat="1"/>
+    <w:lsdException w:name="heading 4" w:uiPriority="9" w:qFormat="1"/>
+    <w:lsdException w:name="heading 5" w:uiPriority="9" w:qFormat="1"/>
+    <w:lsdException w:name="heading 6" w:uiPriority="9" w:qFormat="1"/>
+    <w:lsdException w:name="heading 7" w:uiPriority="9" w:qFormat="1"/>
+    <w:lsdException w:name="heading 8" w:uiPriority="9" w:qFormat="1"/>
+    <w:lsdException w:name="heading 9" w:uiPriority="9" w:qFormat="1"/>
+    <w:lsdException w:name="toc 1" w:uiPriority="39"/>
+    <w:lsdException w:name="toc 2" w:uiPriority="39"/>
+    <w:lsdException w:name="toc 3" w:uiPriority="39"/>
+    <w:lsdException w:name="toc 4" w:uiPriority="39"/>
+    <w:lsdException w:name="toc 5" w:uiPriority="39"/>
+    <w:lsdException w:name="toc 6" w:uiPriority="39"/>
+    <w:lsdException w:name="toc 7" w:uiPriority="39"/>
+    <w:lsdException w:name="toc 8" w:uiPriority="39"/>
+    <w:lsdException w:name="toc 9" w:uiPriority="39"/>
+    <w:lsdException w:name="caption" w:uiPriority="35" w:qFormat="1"/>
+    <w:lsdException w:name="Title" w:semiHidden="0" w:uiPriority="10" w:unhideWhenUsed="0" w:qFormat="1"/>
+    <w:lsdException w:name="Default Paragraph Font" w:uiPriority="1"/>
+    <w:lsdException w:name="Subtitle" w:semiHidden="0" w:uiPriority="11" w:unhideWhenUsed="0" w:qFormat="1"/>
+    <w:lsdException w:name="Strong" w:semiHidden="0" w:uiPriority="22" w:unhideWhenUsed="0" w:qFormat="1"/>
+    <w:lsdException w:name="Emphasis" w:semiHidden="0" w:uiPriority="20" w:unhideWhenUsed="0" w:qFormat="1"/>
+    <w:lsdException w:name="Table Grid" w:semiHidden="0" w:uiPriority="39" w:unhideWhenUsed="0"/>
+    <w:lsdException w:name="Placeholder Text" w:unhideWhenUsed="0"/>
+    <w:lsdException w:name="No Spacing" w:semiHidden="0" w:uiPriority="1" w:unhideWhenUsed="0" w:qFormat="1"/>
+    <w:lsdException w:name="Light Shading" w:semiHidden="0" w:uiPriority="60" w:unhideWhenUsed="0"/>
+    <w:lsdException w:name="Light List" w:semiHidden="0" w:uiPriority="61" w:unhideWhenUsed="0"/>
+    <w:lsdException w:name="Light Grid" w:semiHidden="0" w:uiPriority="62" w:unhideWhenUsed="0"/>
+    <w:lsdException w:name="Medium Shading 1" w:semiHidden="0" w:uiPriority="63" w:unhideWhenUsed="0"/>
+    <w:lsdException w:name="Medium Shading 2" w:semiHidden="0" w:uiPriority="64" w:unhideWhenUsed="0"/>
+    <w:lsdException w:name="Medium List 1" w:semiHidden="0" w:uiPriority="65" w:unhideWhenUsed="0"/>
+    <w:lsdException w:name="Medium List 2" w:semiHidden="0" w:uiPriority="66" w:unhideWhenUsed="0"/>
+    <w:lsdException w:name="Medium Grid 1" w:semiHidden="0" w:uiPriority="67" w:unhideWhenUsed="0"/>
+    <w:lsdException w:name="Medium Grid 2" w:semiHidden="0" w:uiPriority="68" w:unhideWhenUsed="0"/>
+    <w:lsdException w:name="Medium Grid 3" w:semiHidden="0" w:uiPriority="69" w:unhideWhenUsed="0"/>
+    <w:lsdException w:name="Dark List" w:semiHidden="0" w:uiPriority="70" w:unhideWhenUsed="0"/>
+    <w:lsdException w:name="Colorful Shading" w:semiHidden="0" w:uiPriority="71" w:unhideWhenUsed="0"/>
+    <w:lsdException w:name="Colorful List" w:semiHidden="0" w:uiPriority="72" w:unhideWhenUsed="0"/>
+    <w:lsdException w:name="Colorful Grid" w:semiHidden="0" w:uiPriority="73" w:unhideWhenUsed="0"/>
+    <w:lsdException w:name="Light Shading Accent 1" w:semiHidden="0" w:uiPriority="60" w:unhideWhenUsed="0"/>
+    <w:lsdException w:name="Light List Accent 1" w:semiHidden="0" w:uiPriority="61" w:unhideWhenUsed="0"/>
+    <w:lsdException w:name="Light Grid Accent 1" w:semiHidden="0" w:uiPriority="62" w:unhideWhenUsed="0"/>
+    <w:lsdException w:name="Medium Shading 1 Accent 1" w:semiHidden="0" w:uiPriority="63" w:unhideWhenUsed="0"/>
+    <w:lsdException w:name="Medium Shading 2 Accent 1" w:semiHidden="0" w:uiPriority="64" w:unhideWhenUsed="0"/>
+    <w:lsdException w:name="Medium List 1 Accent 1" w:semiHidden="0" w:uiPriority="65" w:unhideWhenUsed="0"/>
+    <w:lsdException w:name="Revision" w:unhideWhenUsed="0"/>
+    <w:lsdException w:name="List Paragraph" w:semiHidden="0" w:uiPriority="34" w:unhideWhenUsed="0" w:qFormat="1"/>
+    <w:lsdException w:name="Quote" w:semiHidden="0" w:uiPriority="29" w:unhideWhenUsed="0" w:qFormat="1"/>
+    <w:lsdException w:name="Intense Quote" w:semiHidden="0" w:uiPriority="30" w:unhideWhenUsed="0" w:qFormat="1"/>
+    <w:lsdException w:name="Medium List 2 Accent 1" w:semiHidden="0" w:uiPriority="66" w:unhideWhenUsed="0"/>
+    <w:lsdException w:name="Medium Grid 1 Accent 1" w:semiHidden="0" w:uiPriority="67" w:unhideWhenUsed="0"/>
+    <w:lsdException w:name="Medium Grid 2 Accent 1" w:semiHidden="0" w:uiPriority="68" w:unhideWhenUsed="0"/>
+    <w:lsdException w:name="Medium Grid 3 Accent 1" w:semiHidden="0" w:uiPriority="69" w:unhideWhenUsed="0"/>
+    <w:lsdException w:name="Dark List Accent 1" w:semiHidden="0" w:uiPriority="70" w:unhideWhenUsed="0"/>
+    <w:lsdException w:name="Colorful Shading Accent 1" w:semiHidden="0" w:uiPriority="71" w:unhideWhenUsed="0"/>
+    <w:lsdException w:name="Colorful List Accent 1" w:semiHidden="0" w:uiPriority="72" w:unhideWhenUsed="0"/>
+    <w:lsdException w:name="Colorful Grid Accent 1" w:semiHidden="0" w:uiPriority="73" w:unhideWhenUsed="0"/>
+    <w:lsdException w:name="Light Shading Accent 2" w:semiHidden="0" w:uiPriority="60" w:unhideWhenUsed="0"/>
+    <w:lsdException w:name="Light List Accent 2" w:semiHidden="0" w:uiPriority="61" w:unhideWhenUsed="0"/>
+    <w:lsdException w:name="Light Grid Accent 2" w:semiHidden="0" w:uiPriority="62" w:unhideWhenUsed="0"/>
+    <w:lsdException w:name="Medium Shading 1 Accent 2" w:semiHidden="0" w:uiPriority="63" w:unhideWhenUsed="0"/>
+    <w:lsdException w:name="Medium Shading 2 Accent 2" w:semiHidden="0" w:uiPriority="64" w:unhideWhenUsed="0"/>
+    <w:lsdException w:name="Medium List 1 Accent 2" w:semiHidden="0" w:uiPriority="65" w:unhideWhenUsed="0"/>
+    <w:lsdException w:name="Medium List 2 Accent 2" w:semiHidden="0" w:uiPriority="66" w:unhideWhenUsed="0"/>
+    <w:lsdException w:name="Medium Grid 1 Accent 2" w:semiHidden="0" w:uiPriority="67" w:unhideWhenUsed="0"/>
+    <w:lsdException w:name="Medium Grid 2 Accent 2" w:semiHidden="0" w:uiPriority="68" w:unhideWhenUsed="0"/>
+    <w:lsdException w:name="Medium Grid 3 Accent 2" w:semiHidden="0" w:uiPriority="69" w:unhideWhenUsed="0"/>
+    <w:lsdException w:name="Dark List Accent 2" w:semiHidden="0" w:uiPriority="70" w:unhideWhenUsed="0"/>
+    <w:lsdException w:name="Colorful Shading Accent 2" w:semiHidden="0" w:uiPriority="71" w:unhideWhenUsed="0"/>
+    <w:lsdException w:name="Colorful List Accent 2" w:semiHidden="0" w:uiPriority="72" w:unhideWhenUsed="0"/>
+    <w:lsdException w:name="Colorful Grid Accent 2" w:semiHidden="0" w:uiPriority="73" w:unhideWhenUsed="0"/>
+    <w:lsdException w:name="Light Shading Accent 3" w:semiHidden="0" w:uiPriority="60" w:unhideWhenUsed="0"/>
+    <w:lsdException w:name="Light List Accent 3" w:semiHidden="0" w:uiPriority="61" w:unhideWhenUsed="0"/>
+    <w:lsdException w:name="Light Grid Accent 3" w:semiHidden="0" w:uiPriority="62" w:unhideWhenUsed="0"/>
+    <w:lsdException w:name="Medium Shading 1 Accent 3" w:semiHidden="0" w:uiPriority="63" w:unhideWhenUsed="0"/>
+    <w:lsdException w:name="Medium Shading 2 Accent 3" w:semiHidden="0" w:uiPriority="64" w:unhideWhenUsed="0"/>
+    <w:lsdException w:name="Medium List 1 Accent 3" w:semiHidden="0" w:uiPriority="65" w:unhideWhenUsed="0"/>
+    <w:lsdException w:name="Medium List 2 Accent 3" w:semiHidden="0" w:uiPriority="66" w:unhideWhenUsed="0"/>
+    <w:lsdException w:name="Medium Grid 1 Accent 3" w:semiHidden="0" w:uiPriority="67" w:unhideWhenUsed="0"/>
+    <w:lsdException w:name="Medium Grid 2 Accent 3" w:semiHidden="0" w:uiPriority="68" w:unhideWhenUsed="0"/>
+    <w:lsdException w:name="Medium Grid 3 Accent 3" w:semiHidden="0" w:uiPriority="69" w:unhideWhenUsed="0"/>
+    <w:lsdException w:name="Dark List Accent 3" w:semiHidden="0" w:uiPriority="70" w:unhideWhenUsed="0"/>
+    <w:lsdException w:name="Colorful Shading Accent 3" w:semiHidden="0" w:uiPriority="71" w:unhideWhenUsed="0"/>
+    <w:lsdException w:name="Colorful List Accent 3" w:semiHidden="0" w:uiPriority="72" w:unhideWhenUsed="0"/>
+    <w:lsdException w:name="Colorful Grid Accent 3" w:semiHidden="0" w:uiPriority="73" w:unhideWhenUsed="0"/>
+    <w:lsdException w:name="Light Shading Accent 4" w:semiHidden="0" w:uiPriority="60" w:unhideWhenUsed="0"/>
+    <w:lsdException w:name="Light List Accent 4" w:semiHidden="0" w:uiPriority="61" w:unhideWhenUsed="0"/>
+    <w:lsdException w:name="Light Grid Accent 4" w:semiHidden="0" w:uiPriority="62" w:unhideWhenUsed="0"/>
+    <w:lsdException w:name="Medium Shading 1 Accent 4" w:semiHidden="0" w:uiPriority="63" w:unhideWhenUsed="0"/>
+    <w:lsdException w:name="Medium Shading 2 Accent 4" w:semiHidden="0" w:uiPriority="64" w:unhideWhenUsed="0"/>
+    <w:lsdException w:name="Medium List 1 Accent 4" w:semiHidden="0" w:uiPriority="65" w:unhideWhenUsed="0"/>
+    <w:lsdException w:name="Medium List 2 Accent 4" w:semiHidden="0" w:uiPriority="66" w:unhideWhenUsed="0"/>
+    <w:lsdException w:name="Medium Grid 1 Accent 4" w:semiHidden="0" w:uiPriority="67" w:unhideWhenUsed="0"/>
+    <w:lsdException w:name="Medium Grid 2 Accent 4" w:semiHidden="0" w:uiPriority="68" w:unhideWhenUsed="0"/>
+    <w:lsdException w:name="Medium Grid 3 Accent 4" w:semiHidden="0" w:uiPriority="69" w:unhideWhenUsed="0"/>
+    <w:lsdException w:name="Dark List Accent 4" w:semiHidden="0" w:uiPriority="70" w:unhideWhenUsed="0"/>
+    <w:lsdException w:name="Colorful Shading Accent 4" w:semiHidden="0" w:uiPriority="71" w:unhideWhenUsed="0"/>
+    <w:lsdException w:name="Colorful List Accent 4" w:semiHidden="0" w:uiPriority="72" w:unhideWhenUsed="0"/>
+    <w:lsdException w:name="Colorful Grid Accent 4" w:semiHidden="0" w:uiPriority="73" w:unhideWhenUsed="0"/>
+    <w:lsdException w:name="Light Shading Accent 5" w:semiHidden="0" w:uiPriority="60" w:unhideWhenUsed="0"/>
+    <w:lsdException w:name="Light List Accent 5" w:semiHidden="0" w:uiPriority="61" w:unhideWhenUsed="0"/>
+    <w:lsdException w:name="Light Grid Accent 5" w:semiHidden="0" w:uiPriority="62" w:unhideWhenUsed="0"/>
+    <w:lsdException w:name="Medium Shading 1 Accent 5" w:semiHidden="0" w:uiPriority="63" w:unhideWhenUsed="0"/>
+    <w:lsdException w:name="Medium Shading 2 Accent 5" w:semiHidden="0" w:uiPriority="64" w:unhideWhenUsed="0"/>
+    <w:lsdException w:name="Medium List 1 Accent 5" w:semiHidden="0" w:uiPriority="65" w:unhideWhenUsed="0"/>
+    <w:lsdException w:name="Medium List 2 Accent 5" w:semiHidden="0" w:uiPriority="66" w:unhideWhenUsed="0"/>
+    <w:lsdException w:name="Medium Grid 1 Accent 5" w:semiHidden="0" w:uiPriority="67" w:unhideWhenUsed="0"/>
+    <w:lsdException w:name="Medium Grid 2 Accent 5" w:semiHidden="0" w:uiPriority="68" w:unhideWhenUsed="0"/>
+    <w:lsdException w:name="Medium Grid 3 Accent 5" w:semiHidden="0" w:uiPriority="69" w:unhideWhenUsed="0"/>
+    <w:lsdException w:name="Dark List Accent 5" w:semiHidden="0" w:uiPriority="70" w:unhideWhenUsed="0"/>
+    <w:lsdException w:name="Colorful Shading Accent 5" w:semiHidden="0" w:uiPriority="71" w:unhideWhenUsed="0"/>
+    <w:lsdException w:name="Colorful List Accent 5" w:semiHidden="0" w:uiPriority="72" w:unhideWhenUsed="0"/>
+    <w:lsdException w:name="Colorful Grid Accent 5" w:semiHidden="0" w:uiPriority="73" w:unhideWhenUsed="0"/>
+    <w:lsdException w:name="Light Shading Accent 6" w:semiHidden="0" w:uiPriority="60" w:unhideWhenUsed="0"/>
+    <w:lsdException w:name="Light List Accent 6" w:semiHidden="0" w:uiPriority="61" w:unhideWhenUsed="0"/>
+    <w:lsdException w:name="Light Grid Accent 6" w:semiHidden="0" w:uiPriority="62" w:unhideWhenUsed="0"/>
+    <w:lsdException w:name="Medium Shading 1 Accent 6" w:semiHidden="0" w:uiPriority="63" w:unhideWhenUsed="0"/>
+    <w:lsdException w:name="Medium Shading 2 Accent 6" w:semiHidden="0" w:uiPriority="64" w:unhideWhenUsed="0"/>
+    <w:lsdException w:name="Medium List 1 Accent 6" w:semiHidden="0" w:uiPriority="65" w:unhideWhenUsed="0"/>
+    <w:lsdException w:name="Medium List 2 Accent 6" w:semiHidden="0" w:uiPriority="66" w:unhideWhenUsed="0"/>
+    <w:lsdException w:name="Medium Grid 1 Accent 6" w:semiHidden="0" w:uiPriority="67" w:unhideWhenUsed="0"/>
+    <w:lsdException w:name="Medium Grid 2 Accent 6" w:semiHidden="0" w:uiPriority="68" w:unhideWhenUsed="0"/>
+    <w:lsdException w:name="Medium Grid 3 Accent 6" w:semiHidden="0" w:uiPriority="69" w:unhideWhenUsed="0"/>
+    <w:lsdException w:name="Dark List Accent 6" w:semiHidden="0" w:uiPriority="70" w:unhideWhenUsed="0"/>
+    <w:lsdException w:name="Colorful Shading Accent 6" w:semiHidden="0" w:uiPriority="71" w:unhideWhenUsed="0"/>
+    <w:lsdException w:name="Colorful List Accent 6" w:semiHidden="0" w:uiPriority="72" w:unhideWhenUsed="0"/>
+    <w:lsdException w:name="Colorful Grid Accent 6" w:semiHidden="0" w:uiPriority="73" w:unhideWhenUsed="0"/>
+    <w:lsdException w:name="Subtle Emphasis" w:semiHidden="0" w:uiPriority="19" w:unhideWhenUsed="0" w:qFormat="1"/>
+    <w:lsdException w:name="Intense Emphasis" w:semiHidden="0" w:uiPriority="21" w:unhideWhenUsed="0" w:qFormat="1"/>
+    <w:lsdException w:name="Subtle Reference" w:semiHidden="0" w:uiPriority="31" w:unhideWhenUsed="0" w:qFormat="1"/>
+    <w:lsdException w:name="Intense Reference" w:semiHidden="0" w:uiPriority="32" w:unhideWhenUsed="0" w:qFormat="1"/>
+    <w:lsdException w:name="Book Title" w:semiHidden="0" w:uiPriority="33" w:unhideWhenUsed="0" w:qFormat="1"/>
+    <w:lsdException w:name="Bibliography" w:uiPriority="37"/>
+    <w:lsdException w:name="TOC Heading" w:uiPriority="39" w:qFormat="1"/>
+  </w:latentStyles>
+  <w:style w:type="paragraph" w:default="1" w:styleId="a">
+    <w:name w:val="Normal"/>
+    <w:qFormat/>
+    <w:rsid w:val="005258A4"/>
+  </w:style>
+  <w:style w:type="paragraph" w:styleId="1">
+    <w:name w:val="heading 1"/>
+    <w:basedOn w:val="a"/>
+    <w:next w:val="a"/>
+    <w:link w:val="1Char"/>
+    <w:uiPriority w:val="9"/>
+    <w:qFormat/>
+    <w:rsid w:val="005258A4"/>
+    <w:pPr>
+      <w:spacing w:before="300" w:after="40"/>
+      <w:jc w:val="left"/>
+      <w:outlineLvl w:val="0"/>
+    </w:pPr>
+    <w:rPr>
+      <w:smallCaps/>
+      <w:spacing w:val="5"/>
+      <w:sz w:val="32"/>
+      <w:szCs w:val="32"/>
+    </w:rPr>
+  </w:style>
+  <w:style w:type="paragraph" w:styleId="2">
+    <w:name w:val="heading 2"/>
+    <w:basedOn w:val="a"/>
+    <w:next w:val="a"/>
+    <w:link w:val="2Char"/>
+    <w:uiPriority w:val="9"/>
+    <w:semiHidden/>
+    <w:unhideWhenUsed/>
+    <w:qFormat/>
+    <w:rsid w:val="005258A4"/>
+    <w:pPr>
+      <w:spacing w:before="240" w:after="80"/>
+      <w:jc w:val="left"/>
+      <w:outlineLvl w:val="1"/>
+    </w:pPr>
+    <w:rPr>
+      <w:smallCaps/>
+      <w:spacing w:val="5"/>
+      <w:sz w:val="28"/>
+      <w:szCs w:val="28"/>
+    </w:rPr>
+  </w:style>
+  <w:style w:type="paragraph" w:styleId="3">
+    <w:name w:val="heading 3"/>
+    <w:basedOn w:val="a"/>
+    <w:next w:val="a"/>
+    <w:link w:val="3Char"/>
+    <w:uiPriority w:val="9"/>
+    <w:semiHidden/>
+    <w:unhideWhenUsed/>
+    <w:qFormat/>
+    <w:rsid w:val="005258A4"/>
+    <w:pPr>
+      <w:spacing w:after="0"/>
+      <w:jc w:val="left"/>
+      <w:outlineLvl w:val="2"/>
+    </w:pPr>
+    <w:rPr>
+      <w:smallCaps/>
+      <w:spacing w:val="5"/>
+      <w:sz w:val="24"/>
+      <w:szCs w:val="24"/>
+    </w:rPr>
+  </w:style>
+  <w:style w:type="paragraph" w:styleId="4">
+    <w:name w:val="heading 4"/>
+    <w:basedOn w:val="a"/>
+    <w:next w:val="a"/>
+    <w:link w:val="4Char"/>
+    <w:uiPriority w:val="9"/>
+    <w:semiHidden/>
+    <w:unhideWhenUsed/>
+    <w:qFormat/>
+    <w:rsid w:val="005258A4"/>
+    <w:pPr>
+      <w:spacing w:before="240" w:after="0"/>
+      <w:jc w:val="left"/>
+      <w:outlineLvl w:val="3"/>
+    </w:pPr>
+    <w:rPr>
+      <w:smallCaps/>
+      <w:spacing w:val="10"/>
+      <w:sz w:val="22"/>
+      <w:szCs w:val="22"/>
+    </w:rPr>
+  </w:style>
+  <w:style w:type="paragraph" w:styleId="5">
+    <w:name w:val="heading 5"/>
+    <w:basedOn w:val="a"/>
+    <w:next w:val="a"/>
+    <w:link w:val="5Char"/>
+    <w:uiPriority w:val="9"/>
+    <w:semiHidden/>
+    <w:unhideWhenUsed/>
+    <w:qFormat/>
+    <w:rsid w:val="005258A4"/>
+    <w:pPr>
+      <w:spacing w:before="200" w:after="0"/>
+      <w:jc w:val="left"/>
+      <w:outlineLvl w:val="4"/>
+    </w:pPr>
+    <w:rPr>
+      <w:smallCaps/>
+      <w:color w:val="C45911" w:themeColor="accent2" w:themeShade="BF"/>
+      <w:spacing w:val="10"/>
+      <w:sz w:val="22"/>
+      <w:szCs w:val="26"/>
+    </w:rPr>
+  </w:style>
+  <w:style w:type="paragraph" w:styleId="6">
+    <w:name w:val="heading 6"/>
+    <w:basedOn w:val="a"/>
+    <w:next w:val="a"/>
+    <w:link w:val="6Char"/>
+    <w:uiPriority w:val="9"/>
+    <w:semiHidden/>
+    <w:unhideWhenUsed/>
+    <w:qFormat/>
+    <w:rsid w:val="005258A4"/>
+    <w:pPr>
+      <w:spacing w:after="0"/>
+      <w:jc w:val="left"/>
+      <w:outlineLvl w:val="5"/>
+    </w:pPr>
+    <w:rPr>
+      <w:smallCaps/>
+      <w:color w:val="ED7D31" w:themeColor="accent2"/>
+      <w:spacing w:val="5"/>
+      <w:sz w:val="22"/>
+    </w:rPr>
+  </w:style>
+  <w:style w:type="paragraph" w:styleId="7">
+    <w:name w:val="heading 7"/>
+    <w:basedOn w:val="a"/>
+    <w:next w:val="a"/>
+    <w:link w:val="7Char"/>
+    <w:uiPriority w:val="9"/>
+    <w:semiHidden/>
+    <w:unhideWhenUsed/>
+    <w:qFormat/>
+    <w:rsid w:val="005258A4"/>
+    <w:pPr>
+      <w:spacing w:after="0"/>
+      <w:jc w:val="left"/>
+      <w:outlineLvl w:val="6"/>
+    </w:pPr>
+    <w:rPr>
+      <w:b/>
+      <w:smallCaps/>
+      <w:color w:val="ED7D31" w:themeColor="accent2"/>
+      <w:spacing w:val="10"/>
+    </w:rPr>
+  </w:style>
+  <w:style w:type="paragraph" w:styleId="8">
+    <w:name w:val="heading 8"/>
+    <w:basedOn w:val="a"/>
+    <w:next w:val="a"/>
+    <w:link w:val="8Char"/>
+    <w:uiPriority w:val="9"/>
+    <w:semiHidden/>
+    <w:unhideWhenUsed/>
+    <w:qFormat/>
+    <w:rsid w:val="005258A4"/>
+    <w:pPr>
+      <w:spacing w:after="0"/>
+      <w:jc w:val="left"/>
+      <w:outlineLvl w:val="7"/>
+    </w:pPr>
+    <w:rPr>
+      <w:b/>
+      <w:i/>
+      <w:smallCaps/>
+      <w:color w:val="C45911" w:themeColor="accent2" w:themeShade="BF"/>
+    </w:rPr>
+  </w:style>
+  <w:style w:type="paragraph" w:styleId="9">
+    <w:name w:val="heading 9"/>
+    <w:basedOn w:val="a"/>
+    <w:next w:val="a"/>
+    <w:link w:val="9Char"/>
+    <w:uiPriority w:val="9"/>
+    <w:semiHidden/>
+    <w:unhideWhenUsed/>
+    <w:qFormat/>
+    <w:rsid w:val="005258A4"/>
+    <w:pPr>
+      <w:spacing w:after="0"/>
+      <w:jc w:val="left"/>
+      <w:outlineLvl w:val="8"/>
+    </w:pPr>
+    <w:rPr>
+      <w:b/>
+      <w:i/>
+      <w:smallCaps/>
+      <w:color w:val="823B0B" w:themeColor="accent2" w:themeShade="7F"/>
+    </w:rPr>
+  </w:style>
+  <w:style w:type="character" w:default="1" w:styleId="a0">
+    <w:name w:val="Default Paragraph Font"/>
+    <w:uiPriority w:val="1"/>
+    <w:semiHidden/>
+    <w:unhideWhenUsed/>
+  </w:style>
+  <w:style w:type="table" w:default="1" w:styleId="a1">
+    <w:name w:val="Normal Table"/>
+    <w:uiPriority w:val="99"/>
+    <w:semiHidden/>
+    <w:unhideWhenUsed/>
+    <w:tblPr>
+      <w:tblInd w:w="0" w:type="dxa"/>
+      <w:tblCellMar>
+        <w:top w:w="0" w:type="dxa"/>
+        <w:left w:w="108" w:type="dxa"/>
+        <w:bottom w:w="0" w:type="dxa"/>
+        <w:right w:w="108" w:type="dxa"/>
+      </w:tblCellMar>
+    </w:tblPr>
+  </w:style>
+  <w:style w:type="numbering" w:default="1" w:styleId="a2">
+    <w:name w:val="No List"/>
+    <w:uiPriority w:val="99"/>
+    <w:semiHidden/>
+    <w:unhideWhenUsed/>
+  </w:style>
+  <w:style w:type="character" w:customStyle="1" w:styleId="1Char">
+    <w:name w:val="标题 1 Char"/>
+    <w:basedOn w:val="a0"/>
+    <w:link w:val="1"/>
+    <w:uiPriority w:val="9"/>
+    <w:rsid w:val="005258A4"/>
+    <w:rPr>
+      <w:smallCaps/>
+      <w:spacing w:val="5"/>
+      <w:sz w:val="32"/>
+      <w:szCs w:val="32"/>
+    </w:rPr>
+  </w:style>
+  <w:style w:type="character" w:customStyle="1" w:styleId="2Char">
+    <w:name w:val="标题 2 Char"/>
+    <w:basedOn w:val="a0"/>
+    <w:link w:val="2"/>
+    <w:uiPriority w:val="9"/>
+    <w:semiHidden/>
+    <w:rsid w:val="005258A4"/>
+    <w:rPr>
+      <w:smallCaps/>
+      <w:spacing w:val="5"/>
+      <w:sz w:val="28"/>
+      <w:szCs w:val="28"/>
+    </w:rPr>
+  </w:style>
+  <w:style w:type="character" w:customStyle="1" w:styleId="3Char">
+    <w:name w:val="标题 3 Char"/>
+    <w:basedOn w:val="a0"/>
+    <w:link w:val="3"/>
+    <w:uiPriority w:val="9"/>
+    <w:semiHidden/>
+    <w:rsid w:val="005258A4"/>
+    <w:rPr>
+      <w:smallCaps/>
+      <w:spacing w:val="5"/>
+      <w:sz w:val="24"/>
+      <w:szCs w:val="24"/>
+    </w:rPr>
+  </w:style>
+  <w:style w:type="character" w:customStyle="1" w:styleId="4Char">
+    <w:name w:val="标题 4 Char"/>
+    <w:basedOn w:val="a0"/>
+    <w:link w:val="4"/>
+    <w:uiPriority w:val="9"/>
+    <w:semiHidden/>
+    <w:rsid w:val="005258A4"/>
+    <w:rPr>
+      <w:smallCaps/>
+      <w:spacing w:val="10"/>
+      <w:sz w:val="22"/>
+      <w:szCs w:val="22"/>
+    </w:rPr>
+  </w:style>
+  <w:style w:type="character" w:customStyle="1" w:styleId="5Char">
+    <w:name w:val="标题 5 Char"/>
+    <w:basedOn w:val="a0"/>
+    <w:link w:val="5"/>
+    <w:uiPriority w:val="9"/>
+    <w:semiHidden/>
+    <w:rsid w:val="005258A4"/>
+    <w:rPr>
+      <w:smallCaps/>
+      <w:color w:val="C45911" w:themeColor="accent2" w:themeShade="BF"/>
+      <w:spacing w:val="10"/>
+      <w:sz w:val="22"/>
+      <w:szCs w:val="26"/>
+    </w:rPr>
+  </w:style>
+  <w:style w:type="character" w:customStyle="1" w:styleId="6Char">
+    <w:name w:val="标题 6 Char"/>
+    <w:basedOn w:val="a0"/>
+    <w:link w:val="6"/>
+    <w:uiPriority w:val="9"/>
+    <w:semiHidden/>
+    <w:rsid w:val="005258A4"/>
+    <w:rPr>
+      <w:smallCaps/>
+      <w:color w:val="ED7D31" w:themeColor="accent2"/>
+      <w:spacing w:val="5"/>
+      <w:sz w:val="22"/>
+    </w:rPr>
+  </w:style>
+  <w:style w:type="character" w:customStyle="1" w:styleId="7Char">
+    <w:name w:val="标题 7 Char"/>
+    <w:basedOn w:val="a0"/>
+    <w:link w:val="7"/>
+    <w:uiPriority w:val="9"/>
+    <w:semiHidden/>
+    <w:rsid w:val="005258A4"/>
+    <w:rPr>
+      <w:b/>
+      <w:smallCaps/>
+      <w:color w:val="ED7D31" w:themeColor="accent2"/>
+      <w:spacing w:val="10"/>
+    </w:rPr>
+  </w:style>
+  <w:style w:type="character" w:customStyle="1" w:styleId="8Char">
+    <w:name w:val="标题 8 Char"/>
+    <w:basedOn w:val="a0"/>
+    <w:link w:val="8"/>
+    <w:uiPriority w:val="9"/>
+    <w:semiHidden/>
+    <w:rsid w:val="005258A4"/>
+    <w:rPr>
+      <w:b/>
+      <w:i/>
+      <w:smallCaps/>
+      <w:color w:val="C45911" w:themeColor="accent2" w:themeShade="BF"/>
+    </w:rPr>
+  </w:style>
+  <w:style w:type="character" w:customStyle="1" w:styleId="9Char">
+    <w:name w:val="标题 9 Char"/>
+    <w:basedOn w:val="a0"/>
+    <w:link w:val="9"/>
+    <w:uiPriority w:val="9"/>
+    <w:semiHidden/>
+    <w:rsid w:val="005258A4"/>
+    <w:rPr>
+      <w:b/>
+      <w:i/>
+      <w:smallCaps/>
+      <w:color w:val="823B0B" w:themeColor="accent2" w:themeShade="7F"/>
+    </w:rPr>
+  </w:style>
+  <w:style w:type="paragraph" w:styleId="a3">
+    <w:name w:val="Title"/>
+    <w:basedOn w:val="a"/>
+    <w:next w:val="a"/>
+    <w:link w:val="Char"/>
+    <w:uiPriority w:val="10"/>
+    <w:qFormat/>
+    <w:rsid w:val="005258A4"/>
+    <w:pPr>
+      <w:pBdr>
+        <w:top w:val="single" w:sz="12" w:space="1" w:color="ED7D31" w:themeColor="accent2"/>
+      </w:pBdr>
+      <w:spacing w:line="240" w:lineRule="auto"/>
+      <w:jc w:val="right"/>
+    </w:pPr>
+    <w:rPr>
+      <w:smallCaps/>
+      <w:sz w:val="48"/>
+      <w:szCs w:val="48"/>
+    </w:rPr>
+  </w:style>
+  <w:style w:type="character" w:customStyle="1" w:styleId="Char">
+    <w:name w:val="标题 Char"/>
+    <w:basedOn w:val="a0"/>
+    <w:link w:val="a3"/>
+    <w:uiPriority w:val="10"/>
+    <w:rsid w:val="005258A4"/>
+    <w:rPr>
+      <w:smallCaps/>
+      <w:sz w:val="48"/>
+      <w:szCs w:val="48"/>
+    </w:rPr>
+  </w:style>
+  <w:style w:type="paragraph" w:styleId="a4">
+    <w:name w:val="Subtitle"/>
+    <w:basedOn w:val="a"/>
+    <w:next w:val="a"/>
+    <w:link w:val="Char0"/>
+    <w:uiPriority w:val="11"/>
+    <w:qFormat/>
+    <w:rsid w:val="005258A4"/>
+    <w:pPr>
+      <w:spacing w:after="720" w:line="240" w:lineRule="auto"/>
+      <w:jc w:val="right"/>
+    </w:pPr>
+    <w:rPr>
+      <w:rFonts w:asciiTheme="majorHAnsi" w:eastAsiaTheme="majorEastAsia" w:hAnsiTheme="majorHAnsi" w:cstheme="majorBidi"/>
+      <w:szCs w:val="22"/>
+    </w:rPr>
+  </w:style>
+  <w:style w:type="character" w:customStyle="1" w:styleId="Char0">
+    <w:name w:val="副标题 Char"/>
+    <w:basedOn w:val="a0"/>
+    <w:link w:val="a4"/>
+    <w:uiPriority w:val="11"/>
+    <w:rsid w:val="005258A4"/>
+    <w:rPr>
+      <w:rFonts w:asciiTheme="majorHAnsi" w:eastAsiaTheme="majorEastAsia" w:hAnsiTheme="majorHAnsi" w:cstheme="majorBidi"/>
+      <w:szCs w:val="22"/>
+    </w:rPr>
+  </w:style>
+  <w:style w:type="character" w:styleId="a5">
+    <w:name w:val="Strong"/>
+    <w:uiPriority w:val="22"/>
+    <w:qFormat/>
+    <w:rsid w:val="005258A4"/>
+    <w:rPr>
+      <w:b/>
+      <w:color w:val="ED7D31" w:themeColor="accent2"/>
+    </w:rPr>
+  </w:style>
+  <w:style w:type="character" w:styleId="a6">
+    <w:name w:val="Emphasis"/>
+    <w:uiPriority w:val="20"/>
+    <w:qFormat/>
+    <w:rsid w:val="005258A4"/>
+    <w:rPr>
+      <w:b/>
+      <w:i/>
+      <w:spacing w:val="10"/>
+    </w:rPr>
+  </w:style>
+  <w:style w:type="paragraph" w:styleId="a7">
+    <w:name w:val="No Spacing"/>
+    <w:basedOn w:val="a"/>
+    <w:link w:val="Char1"/>
+    <w:uiPriority w:val="1"/>
+    <w:qFormat/>
+    <w:rsid w:val="005258A4"/>
+    <w:pPr>
+      <w:spacing w:after="0" w:line="240" w:lineRule="auto"/>
+    </w:pPr>
+  </w:style>
+  <w:style w:type="character" w:customStyle="1" w:styleId="Char1">
+    <w:name w:val="无间隔 Char"/>
+    <w:basedOn w:val="a0"/>
+    <w:link w:val="a7"/>
+    <w:uiPriority w:val="1"/>
+    <w:rsid w:val="005258A4"/>
+  </w:style>
+  <w:style w:type="paragraph" w:styleId="a8">
+    <w:name w:val="List Paragraph"/>
+    <w:basedOn w:val="a"/>
+    <w:uiPriority w:val="34"/>
+    <w:qFormat/>
+    <w:rsid w:val="005258A4"/>
+    <w:pPr>
+      <w:ind w:left="720"/>
+      <w:contextualSpacing/>
+    </w:pPr>
+  </w:style>
+  <w:style w:type="paragraph" w:styleId="a9">
+    <w:name w:val="Quote"/>
+    <w:basedOn w:val="a"/>
+    <w:next w:val="a"/>
+    <w:link w:val="Char2"/>
+    <w:uiPriority w:val="29"/>
+    <w:qFormat/>
+    <w:rsid w:val="005258A4"/>
+    <w:rPr>
+      <w:i/>
+    </w:rPr>
+  </w:style>
+  <w:style w:type="character" w:customStyle="1" w:styleId="Char2">
+    <w:name w:val="引用 Char"/>
+    <w:basedOn w:val="a0"/>
+    <w:link w:val="a9"/>
+    <w:uiPriority w:val="29"/>
+    <w:rsid w:val="005258A4"/>
+    <w:rPr>
+      <w:i/>
+    </w:rPr>
+  </w:style>
+  <w:style w:type="paragraph" w:styleId="aa">
+    <w:name w:val="Intense Quote"/>
+    <w:basedOn w:val="a"/>
+    <w:next w:val="a"/>
+    <w:link w:val="Char3"/>
+    <w:uiPriority w:val="30"/>
+    <w:qFormat/>
+    <w:rsid w:val="005258A4"/>
+    <w:pPr>
+      <w:pBdr>
+        <w:top w:val="single" w:sz="8" w:space="10" w:color="C45911" w:themeColor="accent2" w:themeShade="BF"/>
+        <w:left w:val="single" w:sz="8" w:space="10" w:color="C45911" w:themeColor="accent2" w:themeShade="BF"/>
+        <w:bottom w:val="single" w:sz="8" w:space="10" w:color="C45911" w:themeColor="accent2" w:themeShade="BF"/>
+        <w:right w:val="single" w:sz="8" w:space="10" w:color="C45911" w:themeColor="accent2" w:themeShade="BF"/>
+      </w:pBdr>
+      <w:shd w:val="clear" w:color="auto" w:fill="ED7D31" w:themeFill="accent2"/>
+      <w:spacing w:before="140" w:after="140"/>
+      <w:ind w:left="1440" w:right="1440"/>
+    </w:pPr>
+    <w:rPr>
+      <w:b/>
+      <w:i/>
+      <w:color w:val="FFFFFF" w:themeColor="background1"/>
+    </w:rPr>
+  </w:style>
+  <w:style w:type="character" w:customStyle="1" w:styleId="Char3">
+    <w:name w:val="明显引用 Char"/>
+    <w:basedOn w:val="a0"/>
+    <w:link w:val="aa"/>
+    <w:uiPriority w:val="30"/>
+    <w:rsid w:val="005258A4"/>
+    <w:rPr>
+      <w:b/>
+      <w:i/>
+      <w:color w:val="FFFFFF" w:themeColor="background1"/>
+      <w:shd w:val="clear" w:color="auto" w:fill="ED7D31" w:themeFill="accent2"/>
+    </w:rPr>
+  </w:style>
+  <w:style w:type="character" w:styleId="ab">
+    <w:name w:val="Subtle Emphasis"/>
+    <w:uiPriority w:val="19"/>
+    <w:qFormat/>
+    <w:rsid w:val="005258A4"/>
+    <w:rPr>
+      <w:i/>
+    </w:rPr>
+  </w:style>
+  <w:style w:type="character" w:styleId="ac">
+    <w:name w:val="Intense Emphasis"/>
+    <w:uiPriority w:val="21"/>
+    <w:qFormat/>
+    <w:rsid w:val="005258A4"/>
+    <w:rPr>
+      <w:b/>
+      <w:i/>
+      <w:color w:val="ED7D31" w:themeColor="accent2"/>
+      <w:spacing w:val="10"/>
+    </w:rPr>
+  </w:style>
+  <w:style w:type="character" w:styleId="ad">
+    <w:name w:val="Subtle Reference"/>
+    <w:uiPriority w:val="31"/>
+    <w:qFormat/>
+    <w:rsid w:val="005258A4"/>
+    <w:rPr>
+      <w:b/>
+    </w:rPr>
+  </w:style>
+  <w:style w:type="character" w:styleId="ae">
+    <w:name w:val="Intense Reference"/>
+    <w:uiPriority w:val="32"/>
+    <w:qFormat/>
+    <w:rsid w:val="005258A4"/>
+    <w:rPr>
+      <w:b/>
+      <w:bCs/>
+      <w:smallCaps/>
+      <w:spacing w:val="5"/>
+      <w:sz w:val="22"/>
+      <w:szCs w:val="22"/>
+      <w:u w:val="single"/>
+    </w:rPr>
+  </w:style>
+  <w:style w:type="character" w:styleId="af">
+    <w:name w:val="Book Title"/>
+    <w:uiPriority w:val="33"/>
+    <w:qFormat/>
+    <w:rsid w:val="005258A4"/>
+    <w:rPr>
+      <w:rFonts w:asciiTheme="majorHAnsi" w:eastAsiaTheme="majorEastAsia" w:hAnsiTheme="majorHAnsi" w:cstheme="majorBidi"/>
+      <w:i/>
+      <w:iCs/>
+      <w:sz w:val="20"/>
+      <w:szCs w:val="20"/>
+    </w:rPr>
+  </w:style>
+  <w:style w:type="paragraph" w:styleId="TOC">
+    <w:name w:val="TOC Heading"/>
+    <w:basedOn w:val="1"/>
+    <w:next w:val="a"/>
+    <w:uiPriority w:val="39"/>
+    <w:semiHidden/>
+    <w:unhideWhenUsed/>
+    <w:qFormat/>
+    <w:rsid w:val="005258A4"/>
+    <w:pPr>
+      <w:outlineLvl w:val="9"/>
+    </w:pPr>
+  </w:style>
+  <w:style w:type="paragraph" w:styleId="af0">
+    <w:name w:val="caption"/>
+    <w:basedOn w:val="a"/>
+    <w:next w:val="a"/>
+    <w:uiPriority w:val="35"/>
+    <w:semiHidden/>
+    <w:unhideWhenUsed/>
+    <w:qFormat/>
+    <w:rsid w:val="005258A4"/>
+    <w:rPr>
+      <w:b/>
+      <w:bCs/>
+      <w:caps/>
+      <w:sz w:val="16"/>
+      <w:szCs w:val="18"/>
+    </w:rPr>
+  </w:style>
+  <w:style w:type="paragraph" w:styleId="af1">
+    <w:name w:val="header"/>
+    <w:basedOn w:val="a"/>
+    <w:link w:val="Char4"/>
+    <w:uiPriority w:val="99"/>
+    <w:unhideWhenUsed/>
+    <w:rsid w:val="00D57A33"/>
+    <w:pPr>
+      <w:pBdr>
+        <w:bottom w:val="single" w:sz="6" w:space="1" w:color="auto"/>
+      </w:pBdr>
+      <w:tabs>
+        <w:tab w:val="center" w:pos="4153"/>
+        <w:tab w:val="right" w:pos="8306"/>
+      </w:tabs>
+      <w:snapToGrid w:val="0"/>
+      <w:spacing w:line="240" w:lineRule="auto"/>
+      <w:jc w:val="center"/>
+    </w:pPr>
+    <w:rPr>
+      <w:sz w:val="18"/>
+      <w:szCs w:val="18"/>
+    </w:rPr>
+  </w:style>
+  <w:style w:type="character" w:customStyle="1" w:styleId="Char4">
+    <w:name w:val="页眉 Char"/>
+    <w:basedOn w:val="a0"/>
+    <w:link w:val="af1"/>
+    <w:uiPriority w:val="99"/>
+    <w:rsid w:val="00D57A33"/>
+    <w:rPr>
+      <w:sz w:val="18"/>
+      <w:szCs w:val="18"/>
+    </w:rPr>
+  </w:style>
+  <w:style w:type="paragraph" w:styleId="af2">
+    <w:name w:val="footer"/>
+    <w:basedOn w:val="a"/>
+    <w:link w:val="Char5"/>
+    <w:uiPriority w:val="99"/>
+    <w:unhideWhenUsed/>
+    <w:rsid w:val="00D57A33"/>
+    <w:pPr>
+      <w:tabs>
+        <w:tab w:val="center" w:pos="4153"/>
+        <w:tab w:val="right" w:pos="8306"/>
+      </w:tabs>
+      <w:snapToGrid w:val="0"/>
+      <w:spacing w:line="240" w:lineRule="auto"/>
+      <w:jc w:val="left"/>
+    </w:pPr>
+    <w:rPr>
+      <w:sz w:val="18"/>
+      <w:szCs w:val="18"/>
+    </w:rPr>
+  </w:style>
+  <w:style w:type="character" w:customStyle="1" w:styleId="Char5">
+    <w:name w:val="页脚 Char"/>
+    <w:basedOn w:val="a0"/>
+    <w:link w:val="af2"/>
+    <w:uiPriority w:val="99"/>
+    <w:rsid w:val="00D57A33"/>
+    <w:rPr>
+      <w:sz w:val="18"/>
       <w:szCs w:val="18"/>
     </w:rPr>
   </w:style>
@@ -1525,7 +2252,7 @@
     </a:clrScheme>
     <a:fontScheme name="Office">
       <a:majorFont>
-        <a:latin typeface="Calibri Light" panose="020F0302020204030204"/>
+        <a:latin typeface="Calibri Light"/>
         <a:ea typeface=""/>
         <a:cs typeface=""/>
         <a:font script="Jpan" typeface="Yu Gothic Light"/>
@@ -1560,7 +2287,7 @@
         <a:font script="Geor" typeface="Sylfaen"/>
       </a:majorFont>
       <a:minorFont>
-        <a:latin typeface="Calibri" panose="020F0502020204030204"/>
+        <a:latin typeface="Calibri"/>
         <a:ea typeface=""/>
         <a:cs typeface=""/>
         <a:font script="Jpan" typeface="Yu Mincho"/>
@@ -1737,7 +2464,7 @@
   <a:extraClrSchemeLst/>
   <a:extLst>
     <a:ext uri="{05A4C25C-085E-4340-85A3-A5531E510DB2}">
-      <thm15:themeFamily xmlns:thm15="http://schemas.microsoft.com/office/thememl/2012/main" name="Office Theme" id="{62F939B6-93AF-4DB8-9C6B-D6C7DFDC589F}" vid="{4A3C46E8-61CC-4603-A589-7422A47A8E4A}"/>
+      <thm15:themeFamily xmlns:thm15="http://schemas.microsoft.com/office/thememl/2012/main" xmlns="" name="Office Theme" id="{62F939B6-93AF-4DB8-9C6B-D6C7DFDC589F}" vid="{4A3C46E8-61CC-4603-A589-7422A47A8E4A}"/>
     </a:ext>
   </a:extLst>
 </a:theme>
@@ -1748,7 +2475,7 @@
 </file>
 
 <file path=customXml/itemProps1.xml><?xml version="1.0" encoding="utf-8"?>
-<ds:datastoreItem xmlns:ds="http://schemas.openxmlformats.org/officeDocument/2006/customXml" ds:itemID="{3DF633EB-9A27-7043-8F97-92737A806523}">
+<ds:datastoreItem xmlns:ds="http://schemas.openxmlformats.org/officeDocument/2006/customXml" ds:itemID="{0BAC9DBA-F140-40F9-A068-4C9B7E94A358}">
   <ds:schemaRefs>
     <ds:schemaRef ds:uri="http://schemas.openxmlformats.org/officeDocument/2006/bibliography"/>
   </ds:schemaRefs>

</xml_diff>